<commit_message>
un peu de trucs sur AC3
</commit_message>
<xml_diff>
--- a/Rapport de projet OCaml.docx
+++ b/Rapport de projet OCaml.docx
@@ -4,54 +4,54 @@
   <w:body>
     <w:p>
       <w:pPr>
-        <w:pStyle w:val="Title"/>
+        <w:pStyle w:val="Titre"/>
       </w:pPr>
     </w:p>
     <w:p>
       <w:pPr>
-        <w:pStyle w:val="Title"/>
+        <w:pStyle w:val="Titre"/>
       </w:pPr>
     </w:p>
     <w:p>
       <w:pPr>
-        <w:pStyle w:val="Title"/>
+        <w:pStyle w:val="Titre"/>
       </w:pPr>
     </w:p>
     <w:p>
       <w:pPr>
-        <w:pStyle w:val="Title"/>
+        <w:pStyle w:val="Titre"/>
       </w:pPr>
     </w:p>
     <w:p>
       <w:pPr>
-        <w:pStyle w:val="Title"/>
+        <w:pStyle w:val="Titre"/>
       </w:pPr>
     </w:p>
     <w:p>
       <w:pPr>
-        <w:pStyle w:val="Title"/>
+        <w:pStyle w:val="Titre"/>
       </w:pPr>
     </w:p>
     <w:p>
       <w:pPr>
-        <w:pStyle w:val="Title"/>
+        <w:pStyle w:val="Titre"/>
       </w:pPr>
     </w:p>
     <w:p>
       <w:pPr>
-        <w:pStyle w:val="Title"/>
+        <w:pStyle w:val="Titre"/>
       </w:pPr>
     </w:p>
     <w:p>
       <w:pPr>
-        <w:pStyle w:val="Title"/>
+        <w:pStyle w:val="Titre"/>
       </w:pPr>
       <w:r>
         <w:t xml:space="preserve">Rapport </w:t>
       </w:r>
       <w:r>
         <w:rPr>
-          <w:rStyle w:val="Heading1Char"/>
+          <w:rStyle w:val="Titre1Car"/>
         </w:rPr>
         <w:t>de</w:t>
       </w:r>
@@ -70,7 +70,7 @@
     <w:p/>
     <w:p>
       <w:pPr>
-        <w:pStyle w:val="Subtitle"/>
+        <w:pStyle w:val="Sous-titre"/>
       </w:pPr>
       <w:r>
         <w:t xml:space="preserve">Résolution de conflits aériens par Branch &amp; </w:t>
@@ -197,17 +197,17 @@
       <w:sdtContent>
         <w:p>
           <w:pPr>
-            <w:pStyle w:val="TOCHeading"/>
+            <w:pStyle w:val="En-ttedetabledesmatires"/>
           </w:pPr>
         </w:p>
         <w:p>
           <w:pPr>
-            <w:pStyle w:val="TOCHeading"/>
+            <w:pStyle w:val="En-ttedetabledesmatires"/>
           </w:pPr>
         </w:p>
         <w:p>
           <w:pPr>
-            <w:pStyle w:val="TOCHeading"/>
+            <w:pStyle w:val="En-ttedetabledesmatires"/>
           </w:pPr>
           <w:r>
             <w:t>Table des matières</w:t>
@@ -229,7 +229,7 @@
         </w:p>
         <w:p>
           <w:pPr>
-            <w:pStyle w:val="TOC1"/>
+            <w:pStyle w:val="TM1"/>
             <w:tabs>
               <w:tab w:val="right" w:leader="dot" w:pos="9062"/>
             </w:tabs>
@@ -251,7 +251,7 @@
           <w:hyperlink w:anchor="_Toc534700866" w:history="1">
             <w:r>
               <w:rPr>
-                <w:rStyle w:val="Hyperlink"/>
+                <w:rStyle w:val="Lienhypertexte"/>
                 <w:noProof/>
               </w:rPr>
               <w:t>Introduction</w:t>
@@ -308,7 +308,7 @@
         </w:p>
         <w:p>
           <w:pPr>
-            <w:pStyle w:val="TOC2"/>
+            <w:pStyle w:val="TM2"/>
             <w:tabs>
               <w:tab w:val="right" w:leader="dot" w:pos="9062"/>
             </w:tabs>
@@ -321,7 +321,7 @@
           <w:hyperlink w:anchor="_Toc534700867" w:history="1">
             <w:r>
               <w:rPr>
-                <w:rStyle w:val="Hyperlink"/>
+                <w:rStyle w:val="Lienhypertexte"/>
                 <w:noProof/>
               </w:rPr>
               <w:t>Présentation du problème</w:t>
@@ -378,7 +378,7 @@
         </w:p>
         <w:p>
           <w:pPr>
-            <w:pStyle w:val="TOC2"/>
+            <w:pStyle w:val="TM2"/>
             <w:tabs>
               <w:tab w:val="right" w:leader="dot" w:pos="9062"/>
             </w:tabs>
@@ -391,7 +391,7 @@
           <w:hyperlink w:anchor="_Toc534700868" w:history="1">
             <w:r>
               <w:rPr>
-                <w:rStyle w:val="Hyperlink"/>
+                <w:rStyle w:val="Lienhypertexte"/>
                 <w:noProof/>
               </w:rPr>
               <w:t>Notre organisation</w:t>
@@ -448,7 +448,7 @@
         </w:p>
         <w:p>
           <w:pPr>
-            <w:pStyle w:val="TOC1"/>
+            <w:pStyle w:val="TM1"/>
             <w:tabs>
               <w:tab w:val="right" w:leader="dot" w:pos="9062"/>
             </w:tabs>
@@ -461,7 +461,7 @@
           <w:hyperlink w:anchor="_Toc534700869" w:history="1">
             <w:r>
               <w:rPr>
-                <w:rStyle w:val="Hyperlink"/>
+                <w:rStyle w:val="Lienhypertexte"/>
                 <w:noProof/>
               </w:rPr>
               <w:t>Première version : séparation primale</w:t>
@@ -518,7 +518,7 @@
         </w:p>
         <w:p>
           <w:pPr>
-            <w:pStyle w:val="TOC2"/>
+            <w:pStyle w:val="TM2"/>
             <w:tabs>
               <w:tab w:val="right" w:leader="dot" w:pos="9062"/>
             </w:tabs>
@@ -531,7 +531,7 @@
           <w:hyperlink w:anchor="_Toc534700870" w:history="1">
             <w:r>
               <w:rPr>
-                <w:rStyle w:val="Hyperlink"/>
+                <w:rStyle w:val="Lienhypertexte"/>
                 <w:noProof/>
               </w:rPr>
               <w:t>Présentation de OCaml</w:t>
@@ -588,7 +588,7 @@
         </w:p>
         <w:p>
           <w:pPr>
-            <w:pStyle w:val="TOC2"/>
+            <w:pStyle w:val="TM2"/>
             <w:tabs>
               <w:tab w:val="right" w:leader="dot" w:pos="9062"/>
             </w:tabs>
@@ -601,14 +601,14 @@
           <w:hyperlink w:anchor="_Toc534700871" w:history="1">
             <w:r>
               <w:rPr>
-                <w:rStyle w:val="Hyperlink"/>
+                <w:rStyle w:val="Lienhypertexte"/>
                 <w:noProof/>
               </w:rPr>
               <w:t xml:space="preserve">Présentation de l’algorithme </w:t>
             </w:r>
             <w:r>
               <w:rPr>
-                <w:rStyle w:val="Hyperlink"/>
+                <w:rStyle w:val="Lienhypertexte"/>
                 <w:i/>
                 <w:noProof/>
               </w:rPr>
@@ -666,7 +666,7 @@
         </w:p>
         <w:p>
           <w:pPr>
-            <w:pStyle w:val="TOC2"/>
+            <w:pStyle w:val="TM2"/>
             <w:tabs>
               <w:tab w:val="right" w:leader="dot" w:pos="9062"/>
             </w:tabs>
@@ -679,7 +679,7 @@
           <w:hyperlink w:anchor="_Toc534700872" w:history="1">
             <w:r>
               <w:rPr>
-                <w:rStyle w:val="Hyperlink"/>
+                <w:rStyle w:val="Lienhypertexte"/>
                 <w:noProof/>
               </w:rPr>
               <w:t>Benchmarking</w:t>
@@ -733,12 +733,10 @@
               <w:fldChar w:fldCharType="end"/>
             </w:r>
           </w:hyperlink>
-          <w:bookmarkStart w:id="0" w:name="_GoBack"/>
-          <w:bookmarkEnd w:id="0"/>
         </w:p>
         <w:p>
           <w:pPr>
-            <w:pStyle w:val="TOC1"/>
+            <w:pStyle w:val="TM1"/>
             <w:tabs>
               <w:tab w:val="right" w:leader="dot" w:pos="9062"/>
             </w:tabs>
@@ -751,7 +749,7 @@
           <w:hyperlink w:anchor="_Toc534700873" w:history="1">
             <w:r>
               <w:rPr>
-                <w:rStyle w:val="Hyperlink"/>
+                <w:rStyle w:val="Lienhypertexte"/>
                 <w:noProof/>
               </w:rPr>
               <w:t>Deuxième version : changement de l’heuristique et de la fonction filtre</w:t>
@@ -808,7 +806,7 @@
         </w:p>
         <w:p>
           <w:pPr>
-            <w:pStyle w:val="TOC2"/>
+            <w:pStyle w:val="TM2"/>
             <w:tabs>
               <w:tab w:val="right" w:leader="dot" w:pos="9062"/>
             </w:tabs>
@@ -821,7 +819,7 @@
           <w:hyperlink w:anchor="_Toc534700874" w:history="1">
             <w:r>
               <w:rPr>
-                <w:rStyle w:val="Hyperlink"/>
+                <w:rStyle w:val="Lienhypertexte"/>
                 <w:noProof/>
               </w:rPr>
               <w:t>Amélioration de l’heuristique : choisir les manœuvres par 2</w:t>
@@ -878,7 +876,7 @@
         </w:p>
         <w:p>
           <w:pPr>
-            <w:pStyle w:val="TOC2"/>
+            <w:pStyle w:val="TM2"/>
             <w:tabs>
               <w:tab w:val="right" w:leader="dot" w:pos="9062"/>
             </w:tabs>
@@ -891,7 +889,7 @@
           <w:hyperlink w:anchor="_Toc534700875" w:history="1">
             <w:r>
               <w:rPr>
-                <w:rStyle w:val="Hyperlink"/>
+                <w:rStyle w:val="Lienhypertexte"/>
                 <w:noProof/>
               </w:rPr>
               <w:t>Amélioration de la fonction filtre</w:t>
@@ -948,7 +946,7 @@
         </w:p>
         <w:p>
           <w:pPr>
-            <w:pStyle w:val="TOC2"/>
+            <w:pStyle w:val="TM2"/>
             <w:tabs>
               <w:tab w:val="right" w:leader="dot" w:pos="9062"/>
             </w:tabs>
@@ -961,7 +959,7 @@
           <w:hyperlink w:anchor="_Toc534700876" w:history="1">
             <w:r>
               <w:rPr>
-                <w:rStyle w:val="Hyperlink"/>
+                <w:rStyle w:val="Lienhypertexte"/>
                 <w:noProof/>
               </w:rPr>
               <w:t>Implémentation d’un filtre initial</w:t>
@@ -1018,7 +1016,7 @@
         </w:p>
         <w:p>
           <w:pPr>
-            <w:pStyle w:val="TOC2"/>
+            <w:pStyle w:val="TM2"/>
             <w:tabs>
               <w:tab w:val="right" w:leader="dot" w:pos="9062"/>
             </w:tabs>
@@ -1031,7 +1029,7 @@
           <w:hyperlink w:anchor="_Toc534700877" w:history="1">
             <w:r>
               <w:rPr>
-                <w:rStyle w:val="Hyperlink"/>
+                <w:rStyle w:val="Lienhypertexte"/>
                 <w:noProof/>
               </w:rPr>
               <w:t>Benchmarking</w:t>
@@ -1088,7 +1086,7 @@
         </w:p>
         <w:p>
           <w:pPr>
-            <w:pStyle w:val="TOC2"/>
+            <w:pStyle w:val="TM2"/>
             <w:tabs>
               <w:tab w:val="right" w:leader="dot" w:pos="9062"/>
             </w:tabs>
@@ -1101,7 +1099,7 @@
           <w:hyperlink w:anchor="_Toc534700878" w:history="1">
             <w:r>
               <w:rPr>
-                <w:rStyle w:val="Hyperlink"/>
+                <w:rStyle w:val="Lienhypertexte"/>
                 <w:noProof/>
               </w:rPr>
               <w:t>Analyse des résultats</w:t>
@@ -1158,7 +1156,7 @@
         </w:p>
         <w:p>
           <w:pPr>
-            <w:pStyle w:val="TOC1"/>
+            <w:pStyle w:val="TM1"/>
             <w:tabs>
               <w:tab w:val="right" w:leader="dot" w:pos="9062"/>
             </w:tabs>
@@ -1171,7 +1169,7 @@
           <w:hyperlink w:anchor="_Toc534700879" w:history="1">
             <w:r>
               <w:rPr>
-                <w:rStyle w:val="Hyperlink"/>
+                <w:rStyle w:val="Lienhypertexte"/>
                 <w:noProof/>
               </w:rPr>
               <w:t>Conclusions</w:t>
@@ -1228,7 +1226,7 @@
         </w:p>
         <w:p>
           <w:pPr>
-            <w:pStyle w:val="TOC1"/>
+            <w:pStyle w:val="TM1"/>
             <w:tabs>
               <w:tab w:val="right" w:leader="dot" w:pos="9062"/>
             </w:tabs>
@@ -1241,7 +1239,7 @@
           <w:hyperlink w:anchor="_Toc534700880" w:history="1">
             <w:r>
               <w:rPr>
-                <w:rStyle w:val="Hyperlink"/>
+                <w:rStyle w:val="Lienhypertexte"/>
                 <w:noProof/>
               </w:rPr>
               <w:t>Annexe : données benchmarking</w:t>
@@ -1298,7 +1296,7 @@
         </w:p>
         <w:p>
           <w:pPr>
-            <w:pStyle w:val="TOC1"/>
+            <w:pStyle w:val="TM1"/>
             <w:tabs>
               <w:tab w:val="right" w:leader="dot" w:pos="9062"/>
             </w:tabs>
@@ -1311,7 +1309,7 @@
           <w:hyperlink w:anchor="_Toc534700881" w:history="1">
             <w:r>
               <w:rPr>
-                <w:rStyle w:val="Hyperlink"/>
+                <w:rStyle w:val="Lienhypertexte"/>
                 <w:noProof/>
               </w:rPr>
               <w:t>Bibliographie</w:t>
@@ -1384,26 +1382,26 @@
     </w:p>
     <w:p>
       <w:pPr>
-        <w:pStyle w:val="Heading1"/>
+        <w:pStyle w:val="Titre1"/>
       </w:pPr>
-      <w:bookmarkStart w:id="1" w:name="_Toc534700866"/>
+      <w:bookmarkStart w:id="0" w:name="_Toc534700866"/>
       <w:r>
         <w:lastRenderedPageBreak/>
         <w:t>Introduction</w:t>
       </w:r>
-      <w:bookmarkEnd w:id="1"/>
+      <w:bookmarkEnd w:id="0"/>
     </w:p>
     <w:p/>
     <w:p/>
     <w:p>
       <w:pPr>
-        <w:pStyle w:val="Heading2"/>
+        <w:pStyle w:val="Titre2"/>
       </w:pPr>
-      <w:bookmarkStart w:id="2" w:name="_Toc534700867"/>
+      <w:bookmarkStart w:id="1" w:name="_Toc534700867"/>
       <w:r>
         <w:t>Présentation du problème</w:t>
       </w:r>
-      <w:bookmarkEnd w:id="2"/>
+      <w:bookmarkEnd w:id="1"/>
     </w:p>
     <w:p/>
     <w:p>
@@ -1445,7 +1443,7 @@
     <w:p/>
     <w:p>
       <w:pPr>
-        <w:pStyle w:val="ListParagraph"/>
+        <w:pStyle w:val="Paragraphedeliste"/>
         <w:numPr>
           <w:ilvl w:val="0"/>
           <w:numId w:val="1"/>
@@ -1457,12 +1455,12 @@
     </w:p>
     <w:p>
       <w:pPr>
-        <w:pStyle w:val="ListParagraph"/>
+        <w:pStyle w:val="Paragraphedeliste"/>
       </w:pPr>
     </w:p>
     <w:p>
       <w:pPr>
-        <w:pStyle w:val="ListParagraph"/>
+        <w:pStyle w:val="Paragraphedeliste"/>
         <w:numPr>
           <w:ilvl w:val="0"/>
           <w:numId w:val="1"/>
@@ -1490,12 +1488,12 @@
     </w:p>
     <w:p>
       <w:pPr>
-        <w:pStyle w:val="ListParagraph"/>
+        <w:pStyle w:val="Paragraphedeliste"/>
       </w:pPr>
     </w:p>
     <w:p>
       <w:pPr>
-        <w:pStyle w:val="ListParagraph"/>
+        <w:pStyle w:val="Paragraphedeliste"/>
       </w:pPr>
       <w:r>
         <w:t xml:space="preserve">Par exemple, on sait que si l’avion 1 effectue la </w:t>
@@ -1527,12 +1525,12 @@
     </w:p>
     <w:p>
       <w:pPr>
-        <w:pStyle w:val="ListParagraph"/>
+        <w:pStyle w:val="Paragraphedeliste"/>
       </w:pPr>
     </w:p>
     <w:p>
       <w:pPr>
-        <w:pStyle w:val="ListParagraph"/>
+        <w:pStyle w:val="Paragraphedeliste"/>
         <w:numPr>
           <w:ilvl w:val="0"/>
           <w:numId w:val="1"/>
@@ -1563,12 +1561,12 @@
     </w:p>
     <w:p>
       <w:pPr>
-        <w:pStyle w:val="ListParagraph"/>
+        <w:pStyle w:val="Paragraphedeliste"/>
       </w:pPr>
     </w:p>
     <w:p>
       <w:pPr>
-        <w:pStyle w:val="ListParagraph"/>
+        <w:pStyle w:val="Paragraphedeliste"/>
         <w:numPr>
           <w:ilvl w:val="0"/>
           <w:numId w:val="1"/>
@@ -1604,7 +1602,7 @@
     </w:p>
     <w:p>
       <w:pPr>
-        <w:pStyle w:val="ListParagraph"/>
+        <w:pStyle w:val="Paragraphedeliste"/>
       </w:pPr>
     </w:p>
     <w:p>
@@ -1688,7 +1686,7 @@
     </w:p>
     <w:p>
       <w:pPr>
-        <w:pStyle w:val="ListParagraph"/>
+        <w:pStyle w:val="Paragraphedeliste"/>
         <w:numPr>
           <w:ilvl w:val="0"/>
           <w:numId w:val="1"/>
@@ -1848,7 +1846,7 @@
     </w:p>
     <w:p>
       <w:pPr>
-        <w:pStyle w:val="ListParagraph"/>
+        <w:pStyle w:val="Paragraphedeliste"/>
         <w:numPr>
           <w:ilvl w:val="0"/>
           <w:numId w:val="1"/>
@@ -1920,7 +1918,7 @@
     </w:p>
     <w:p>
       <w:pPr>
-        <w:pStyle w:val="ListParagraph"/>
+        <w:pStyle w:val="Paragraphedeliste"/>
         <w:numPr>
           <w:ilvl w:val="0"/>
           <w:numId w:val="1"/>
@@ -2048,7 +2046,7 @@
     </w:p>
     <w:tbl>
       <w:tblPr>
-        <w:tblStyle w:val="TableGrid"/>
+        <w:tblStyle w:val="Grilledutableau"/>
         <w:tblW w:w="9105" w:type="dxa"/>
         <w:jc w:val="center"/>
         <w:tblLook w:val="04A0" w:firstRow="1" w:lastRow="0" w:firstColumn="1" w:lastColumn="0" w:noHBand="0" w:noVBand="1"/>
@@ -2072,13 +2070,13 @@
             <w:pPr>
               <w:jc w:val="center"/>
               <w:rPr>
-                <w:rStyle w:val="SubtleEmphasis"/>
+                <w:rStyle w:val="Accentuationlgre"/>
                 <w:b/>
               </w:rPr>
             </w:pPr>
             <w:r>
               <w:rPr>
-                <w:rStyle w:val="SubtleEmphasis"/>
+                <w:rStyle w:val="Accentuationlgre"/>
                 <w:b/>
               </w:rPr>
               <w:t>Avion 1 : Manoeuvre</w:t>
@@ -2093,13 +2091,13 @@
             <w:pPr>
               <w:jc w:val="center"/>
               <w:rPr>
-                <w:rStyle w:val="SubtleEmphasis"/>
+                <w:rStyle w:val="Accentuationlgre"/>
                 <w:b/>
               </w:rPr>
             </w:pPr>
             <w:r>
               <w:rPr>
-                <w:rStyle w:val="SubtleEmphasis"/>
+                <w:rStyle w:val="Accentuationlgre"/>
                 <w:b/>
               </w:rPr>
               <w:t>Avion 2 : Manoeuvre</w:t>
@@ -2114,13 +2112,13 @@
             <w:pPr>
               <w:jc w:val="center"/>
               <w:rPr>
-                <w:rStyle w:val="SubtleEmphasis"/>
+                <w:rStyle w:val="Accentuationlgre"/>
                 <w:b/>
               </w:rPr>
             </w:pPr>
             <w:r>
               <w:rPr>
-                <w:rStyle w:val="SubtleEmphasis"/>
+                <w:rStyle w:val="Accentuationlgre"/>
                 <w:b/>
               </w:rPr>
               <w:t>Avion 3 : Manoeuvre</w:t>
@@ -2135,13 +2133,13 @@
             <w:pPr>
               <w:jc w:val="center"/>
               <w:rPr>
-                <w:rStyle w:val="SubtleEmphasis"/>
+                <w:rStyle w:val="Accentuationlgre"/>
                 <w:b/>
               </w:rPr>
             </w:pPr>
             <w:r>
               <w:rPr>
-                <w:rStyle w:val="SubtleEmphasis"/>
+                <w:rStyle w:val="Accentuationlgre"/>
                 <w:b/>
               </w:rPr>
               <w:t>Résultat</w:t>
@@ -2162,12 +2160,12 @@
             <w:pPr>
               <w:jc w:val="center"/>
               <w:rPr>
-                <w:rStyle w:val="SubtleEmphasis"/>
+                <w:rStyle w:val="Accentuationlgre"/>
               </w:rPr>
             </w:pPr>
             <w:r>
               <w:rPr>
-                <w:rStyle w:val="SubtleEmphasis"/>
+                <w:rStyle w:val="Accentuationlgre"/>
               </w:rPr>
               <w:t>1</w:t>
             </w:r>
@@ -2181,12 +2179,12 @@
             <w:pPr>
               <w:jc w:val="center"/>
               <w:rPr>
-                <w:rStyle w:val="SubtleEmphasis"/>
+                <w:rStyle w:val="Accentuationlgre"/>
               </w:rPr>
             </w:pPr>
             <w:r>
               <w:rPr>
-                <w:rStyle w:val="SubtleEmphasis"/>
+                <w:rStyle w:val="Accentuationlgre"/>
               </w:rPr>
               <w:t>1</w:t>
             </w:r>
@@ -2200,12 +2198,12 @@
             <w:pPr>
               <w:jc w:val="center"/>
               <w:rPr>
-                <w:rStyle w:val="SubtleEmphasis"/>
+                <w:rStyle w:val="Accentuationlgre"/>
               </w:rPr>
             </w:pPr>
             <w:r>
               <w:rPr>
-                <w:rStyle w:val="SubtleEmphasis"/>
+                <w:rStyle w:val="Accentuationlgre"/>
               </w:rPr>
               <w:t>1</w:t>
             </w:r>
@@ -2219,34 +2217,34 @@
             <w:pPr>
               <w:jc w:val="center"/>
               <w:rPr>
-                <w:rStyle w:val="SubtleEmphasis"/>
+                <w:rStyle w:val="Accentuationlgre"/>
                 <w:color w:val="1F4E79" w:themeColor="accent1" w:themeShade="80"/>
               </w:rPr>
             </w:pPr>
             <w:r>
               <w:rPr>
-                <w:rStyle w:val="SubtleEmphasis"/>
+                <w:rStyle w:val="Accentuationlgre"/>
                 <w:color w:val="1F4E79" w:themeColor="accent1" w:themeShade="80"/>
               </w:rPr>
               <w:t xml:space="preserve">Compatible : </w:t>
             </w:r>
             <w:r>
               <w:rPr>
-                <w:rStyle w:val="SubtleEmphasis"/>
+                <w:rStyle w:val="Accentuationlgre"/>
                 <w:color w:val="auto"/>
               </w:rPr>
               <w:t xml:space="preserve">coût </w:t>
             </w:r>
             <w:r>
               <w:rPr>
-                <w:rStyle w:val="SubtleEmphasis"/>
+                <w:rStyle w:val="Accentuationlgre"/>
                 <w:color w:val="auto"/>
               </w:rPr>
               <w:t xml:space="preserve">total </w:t>
             </w:r>
             <w:r>
               <w:rPr>
-                <w:rStyle w:val="SubtleEmphasis"/>
+                <w:rStyle w:val="Accentuationlgre"/>
                 <w:color w:val="auto"/>
               </w:rPr>
               <w:t>30</w:t>
@@ -2267,12 +2265,12 @@
             <w:pPr>
               <w:jc w:val="center"/>
               <w:rPr>
-                <w:rStyle w:val="SubtleEmphasis"/>
+                <w:rStyle w:val="Accentuationlgre"/>
               </w:rPr>
             </w:pPr>
             <w:r>
               <w:rPr>
-                <w:rStyle w:val="SubtleEmphasis"/>
+                <w:rStyle w:val="Accentuationlgre"/>
               </w:rPr>
               <w:t>1</w:t>
             </w:r>
@@ -2286,12 +2284,12 @@
             <w:pPr>
               <w:jc w:val="center"/>
               <w:rPr>
-                <w:rStyle w:val="SubtleEmphasis"/>
+                <w:rStyle w:val="Accentuationlgre"/>
               </w:rPr>
             </w:pPr>
             <w:r>
               <w:rPr>
-                <w:rStyle w:val="SubtleEmphasis"/>
+                <w:rStyle w:val="Accentuationlgre"/>
               </w:rPr>
               <w:t>1</w:t>
             </w:r>
@@ -2305,12 +2303,12 @@
             <w:pPr>
               <w:jc w:val="center"/>
               <w:rPr>
-                <w:rStyle w:val="SubtleEmphasis"/>
+                <w:rStyle w:val="Accentuationlgre"/>
               </w:rPr>
             </w:pPr>
             <w:r>
               <w:rPr>
-                <w:rStyle w:val="SubtleEmphasis"/>
+                <w:rStyle w:val="Accentuationlgre"/>
               </w:rPr>
               <w:t>2</w:t>
             </w:r>
@@ -2324,13 +2322,13 @@
             <w:pPr>
               <w:jc w:val="center"/>
               <w:rPr>
-                <w:rStyle w:val="SubtleEmphasis"/>
+                <w:rStyle w:val="Accentuationlgre"/>
                 <w:color w:val="C45911" w:themeColor="accent2" w:themeShade="BF"/>
               </w:rPr>
             </w:pPr>
             <w:r>
               <w:rPr>
-                <w:rStyle w:val="SubtleEmphasis"/>
+                <w:rStyle w:val="Accentuationlgre"/>
                 <w:color w:val="C45911" w:themeColor="accent2" w:themeShade="BF"/>
               </w:rPr>
               <w:t>Incompatible</w:t>
@@ -2351,12 +2349,12 @@
             <w:pPr>
               <w:jc w:val="center"/>
               <w:rPr>
-                <w:rStyle w:val="SubtleEmphasis"/>
+                <w:rStyle w:val="Accentuationlgre"/>
               </w:rPr>
             </w:pPr>
             <w:r>
               <w:rPr>
-                <w:rStyle w:val="SubtleEmphasis"/>
+                <w:rStyle w:val="Accentuationlgre"/>
               </w:rPr>
               <w:t>1</w:t>
             </w:r>
@@ -2370,12 +2368,12 @@
             <w:pPr>
               <w:jc w:val="center"/>
               <w:rPr>
-                <w:rStyle w:val="SubtleEmphasis"/>
+                <w:rStyle w:val="Accentuationlgre"/>
               </w:rPr>
             </w:pPr>
             <w:r>
               <w:rPr>
-                <w:rStyle w:val="SubtleEmphasis"/>
+                <w:rStyle w:val="Accentuationlgre"/>
               </w:rPr>
               <w:t>1</w:t>
             </w:r>
@@ -2389,12 +2387,12 @@
             <w:pPr>
               <w:jc w:val="center"/>
               <w:rPr>
-                <w:rStyle w:val="SubtleEmphasis"/>
+                <w:rStyle w:val="Accentuationlgre"/>
               </w:rPr>
             </w:pPr>
             <w:r>
               <w:rPr>
-                <w:rStyle w:val="SubtleEmphasis"/>
+                <w:rStyle w:val="Accentuationlgre"/>
               </w:rPr>
               <w:t>3</w:t>
             </w:r>
@@ -2408,13 +2406,13 @@
             <w:pPr>
               <w:jc w:val="center"/>
               <w:rPr>
-                <w:rStyle w:val="SubtleEmphasis"/>
+                <w:rStyle w:val="Accentuationlgre"/>
                 <w:color w:val="C45911" w:themeColor="accent2" w:themeShade="BF"/>
               </w:rPr>
             </w:pPr>
             <w:r>
               <w:rPr>
-                <w:rStyle w:val="SubtleEmphasis"/>
+                <w:rStyle w:val="Accentuationlgre"/>
                 <w:color w:val="C45911" w:themeColor="accent2" w:themeShade="BF"/>
               </w:rPr>
               <w:t>Incompatible</w:t>
@@ -2435,12 +2433,12 @@
             <w:pPr>
               <w:jc w:val="center"/>
               <w:rPr>
-                <w:rStyle w:val="SubtleEmphasis"/>
+                <w:rStyle w:val="Accentuationlgre"/>
               </w:rPr>
             </w:pPr>
             <w:r>
               <w:rPr>
-                <w:rStyle w:val="SubtleEmphasis"/>
+                <w:rStyle w:val="Accentuationlgre"/>
               </w:rPr>
               <w:t>1</w:t>
             </w:r>
@@ -2454,12 +2452,12 @@
             <w:pPr>
               <w:jc w:val="center"/>
               <w:rPr>
-                <w:rStyle w:val="SubtleEmphasis"/>
+                <w:rStyle w:val="Accentuationlgre"/>
               </w:rPr>
             </w:pPr>
             <w:r>
               <w:rPr>
-                <w:rStyle w:val="SubtleEmphasis"/>
+                <w:rStyle w:val="Accentuationlgre"/>
               </w:rPr>
               <w:t>2</w:t>
             </w:r>
@@ -2473,12 +2471,12 @@
             <w:pPr>
               <w:jc w:val="center"/>
               <w:rPr>
-                <w:rStyle w:val="SubtleEmphasis"/>
+                <w:rStyle w:val="Accentuationlgre"/>
               </w:rPr>
             </w:pPr>
             <w:r>
               <w:rPr>
-                <w:rStyle w:val="SubtleEmphasis"/>
+                <w:rStyle w:val="Accentuationlgre"/>
               </w:rPr>
               <w:t>1</w:t>
             </w:r>
@@ -2492,13 +2490,13 @@
             <w:pPr>
               <w:jc w:val="center"/>
               <w:rPr>
-                <w:rStyle w:val="SubtleEmphasis"/>
+                <w:rStyle w:val="Accentuationlgre"/>
                 <w:color w:val="C45911" w:themeColor="accent2" w:themeShade="BF"/>
               </w:rPr>
             </w:pPr>
             <w:r>
               <w:rPr>
-                <w:rStyle w:val="SubtleEmphasis"/>
+                <w:rStyle w:val="Accentuationlgre"/>
                 <w:color w:val="C45911" w:themeColor="accent2" w:themeShade="BF"/>
               </w:rPr>
               <w:t>Incompatible</w:t>
@@ -2519,12 +2517,12 @@
             <w:pPr>
               <w:jc w:val="center"/>
               <w:rPr>
-                <w:rStyle w:val="SubtleEmphasis"/>
+                <w:rStyle w:val="Accentuationlgre"/>
               </w:rPr>
             </w:pPr>
             <w:r>
               <w:rPr>
-                <w:rStyle w:val="SubtleEmphasis"/>
+                <w:rStyle w:val="Accentuationlgre"/>
               </w:rPr>
               <w:t>1</w:t>
             </w:r>
@@ -2538,12 +2536,12 @@
             <w:pPr>
               <w:jc w:val="center"/>
               <w:rPr>
-                <w:rStyle w:val="SubtleEmphasis"/>
+                <w:rStyle w:val="Accentuationlgre"/>
               </w:rPr>
             </w:pPr>
             <w:r>
               <w:rPr>
-                <w:rStyle w:val="SubtleEmphasis"/>
+                <w:rStyle w:val="Accentuationlgre"/>
               </w:rPr>
               <w:t>2</w:t>
             </w:r>
@@ -2557,12 +2555,12 @@
             <w:pPr>
               <w:jc w:val="center"/>
               <w:rPr>
-                <w:rStyle w:val="SubtleEmphasis"/>
+                <w:rStyle w:val="Accentuationlgre"/>
               </w:rPr>
             </w:pPr>
             <w:r>
               <w:rPr>
-                <w:rStyle w:val="SubtleEmphasis"/>
+                <w:rStyle w:val="Accentuationlgre"/>
               </w:rPr>
               <w:t>2</w:t>
             </w:r>
@@ -2576,34 +2574,34 @@
             <w:pPr>
               <w:jc w:val="center"/>
               <w:rPr>
-                <w:rStyle w:val="SubtleEmphasis"/>
+                <w:rStyle w:val="Accentuationlgre"/>
                 <w:color w:val="1F4E79" w:themeColor="accent1" w:themeShade="80"/>
               </w:rPr>
             </w:pPr>
             <w:r>
               <w:rPr>
-                <w:rStyle w:val="SubtleEmphasis"/>
+                <w:rStyle w:val="Accentuationlgre"/>
                 <w:color w:val="1F4E79" w:themeColor="accent1" w:themeShade="80"/>
               </w:rPr>
               <w:t xml:space="preserve">Compatible : </w:t>
             </w:r>
             <w:r>
               <w:rPr>
-                <w:rStyle w:val="SubtleEmphasis"/>
+                <w:rStyle w:val="Accentuationlgre"/>
                 <w:color w:val="auto"/>
               </w:rPr>
               <w:t>coût</w:t>
             </w:r>
             <w:r>
               <w:rPr>
-                <w:rStyle w:val="SubtleEmphasis"/>
+                <w:rStyle w:val="Accentuationlgre"/>
                 <w:color w:val="auto"/>
               </w:rPr>
               <w:t xml:space="preserve"> total</w:t>
             </w:r>
             <w:r>
               <w:rPr>
-                <w:rStyle w:val="SubtleEmphasis"/>
+                <w:rStyle w:val="Accentuationlgre"/>
                 <w:color w:val="auto"/>
               </w:rPr>
               <w:t xml:space="preserve"> 60</w:t>
@@ -2624,12 +2622,12 @@
             <w:pPr>
               <w:jc w:val="center"/>
               <w:rPr>
-                <w:rStyle w:val="SubtleEmphasis"/>
+                <w:rStyle w:val="Accentuationlgre"/>
               </w:rPr>
             </w:pPr>
             <w:r>
               <w:rPr>
-                <w:rStyle w:val="SubtleEmphasis"/>
+                <w:rStyle w:val="Accentuationlgre"/>
               </w:rPr>
               <w:t>1</w:t>
             </w:r>
@@ -2643,12 +2641,12 @@
             <w:pPr>
               <w:jc w:val="center"/>
               <w:rPr>
-                <w:rStyle w:val="SubtleEmphasis"/>
+                <w:rStyle w:val="Accentuationlgre"/>
               </w:rPr>
             </w:pPr>
             <w:r>
               <w:rPr>
-                <w:rStyle w:val="SubtleEmphasis"/>
+                <w:rStyle w:val="Accentuationlgre"/>
               </w:rPr>
               <w:t>2</w:t>
             </w:r>
@@ -2662,12 +2660,12 @@
             <w:pPr>
               <w:jc w:val="center"/>
               <w:rPr>
-                <w:rStyle w:val="SubtleEmphasis"/>
+                <w:rStyle w:val="Accentuationlgre"/>
               </w:rPr>
             </w:pPr>
             <w:r>
               <w:rPr>
-                <w:rStyle w:val="SubtleEmphasis"/>
+                <w:rStyle w:val="Accentuationlgre"/>
               </w:rPr>
               <w:t>3</w:t>
             </w:r>
@@ -2681,33 +2679,33 @@
             <w:pPr>
               <w:jc w:val="center"/>
               <w:rPr>
-                <w:rStyle w:val="SubtleEmphasis"/>
+                <w:rStyle w:val="Accentuationlgre"/>
               </w:rPr>
             </w:pPr>
             <w:r>
               <w:rPr>
-                <w:rStyle w:val="SubtleEmphasis"/>
+                <w:rStyle w:val="Accentuationlgre"/>
                 <w:color w:val="1F4E79" w:themeColor="accent1" w:themeShade="80"/>
               </w:rPr>
               <w:t xml:space="preserve">Compatible : </w:t>
             </w:r>
             <w:r>
               <w:rPr>
-                <w:rStyle w:val="SubtleEmphasis"/>
+                <w:rStyle w:val="Accentuationlgre"/>
                 <w:color w:val="538135" w:themeColor="accent6" w:themeShade="BF"/>
               </w:rPr>
               <w:t>coût</w:t>
             </w:r>
             <w:r>
               <w:rPr>
-                <w:rStyle w:val="SubtleEmphasis"/>
+                <w:rStyle w:val="Accentuationlgre"/>
                 <w:color w:val="538135" w:themeColor="accent6" w:themeShade="BF"/>
               </w:rPr>
               <w:t xml:space="preserve"> total</w:t>
             </w:r>
             <w:r>
               <w:rPr>
-                <w:rStyle w:val="SubtleEmphasis"/>
+                <w:rStyle w:val="Accentuationlgre"/>
                 <w:color w:val="538135" w:themeColor="accent6" w:themeShade="BF"/>
               </w:rPr>
               <w:t xml:space="preserve"> 20</w:t>
@@ -2728,12 +2726,12 @@
             <w:pPr>
               <w:jc w:val="center"/>
               <w:rPr>
-                <w:rStyle w:val="SubtleEmphasis"/>
+                <w:rStyle w:val="Accentuationlgre"/>
               </w:rPr>
             </w:pPr>
             <w:r>
               <w:rPr>
-                <w:rStyle w:val="SubtleEmphasis"/>
+                <w:rStyle w:val="Accentuationlgre"/>
               </w:rPr>
               <w:t>1</w:t>
             </w:r>
@@ -2747,12 +2745,12 @@
             <w:pPr>
               <w:jc w:val="center"/>
               <w:rPr>
-                <w:rStyle w:val="SubtleEmphasis"/>
+                <w:rStyle w:val="Accentuationlgre"/>
               </w:rPr>
             </w:pPr>
             <w:r>
               <w:rPr>
-                <w:rStyle w:val="SubtleEmphasis"/>
+                <w:rStyle w:val="Accentuationlgre"/>
               </w:rPr>
               <w:t>3</w:t>
             </w:r>
@@ -2766,12 +2764,12 @@
             <w:pPr>
               <w:jc w:val="center"/>
               <w:rPr>
-                <w:rStyle w:val="SubtleEmphasis"/>
+                <w:rStyle w:val="Accentuationlgre"/>
               </w:rPr>
             </w:pPr>
             <w:r>
               <w:rPr>
-                <w:rStyle w:val="SubtleEmphasis"/>
+                <w:rStyle w:val="Accentuationlgre"/>
               </w:rPr>
               <w:t>1</w:t>
             </w:r>
@@ -2785,12 +2783,12 @@
             <w:pPr>
               <w:jc w:val="center"/>
               <w:rPr>
-                <w:rStyle w:val="SubtleEmphasis"/>
+                <w:rStyle w:val="Accentuationlgre"/>
               </w:rPr>
             </w:pPr>
             <w:r>
               <w:rPr>
-                <w:rStyle w:val="SubtleEmphasis"/>
+                <w:rStyle w:val="Accentuationlgre"/>
                 <w:color w:val="C45911" w:themeColor="accent2" w:themeShade="BF"/>
               </w:rPr>
               <w:t>Incompatible</w:t>
@@ -2812,12 +2810,12 @@
             <w:pPr>
               <w:jc w:val="center"/>
               <w:rPr>
-                <w:rStyle w:val="SubtleEmphasis"/>
+                <w:rStyle w:val="Accentuationlgre"/>
               </w:rPr>
             </w:pPr>
             <w:r>
               <w:rPr>
-                <w:rStyle w:val="SubtleEmphasis"/>
+                <w:rStyle w:val="Accentuationlgre"/>
               </w:rPr>
               <w:t>... ... ... ...</w:t>
             </w:r>
@@ -2826,7 +2824,7 @@
             <w:pPr>
               <w:jc w:val="center"/>
               <w:rPr>
-                <w:rStyle w:val="SubtleEmphasis"/>
+                <w:rStyle w:val="Accentuationlgre"/>
               </w:rPr>
             </w:pPr>
           </w:p>
@@ -2845,12 +2843,12 @@
             <w:pPr>
               <w:jc w:val="center"/>
               <w:rPr>
-                <w:rStyle w:val="SubtleEmphasis"/>
+                <w:rStyle w:val="Accentuationlgre"/>
               </w:rPr>
             </w:pPr>
             <w:r>
               <w:rPr>
-                <w:rStyle w:val="SubtleEmphasis"/>
+                <w:rStyle w:val="Accentuationlgre"/>
               </w:rPr>
               <w:t>3</w:t>
             </w:r>
@@ -2864,12 +2862,12 @@
             <w:pPr>
               <w:jc w:val="center"/>
               <w:rPr>
-                <w:rStyle w:val="SubtleEmphasis"/>
+                <w:rStyle w:val="Accentuationlgre"/>
               </w:rPr>
             </w:pPr>
             <w:r>
               <w:rPr>
-                <w:rStyle w:val="SubtleEmphasis"/>
+                <w:rStyle w:val="Accentuationlgre"/>
               </w:rPr>
               <w:t>3</w:t>
             </w:r>
@@ -2883,12 +2881,12 @@
             <w:pPr>
               <w:jc w:val="center"/>
               <w:rPr>
-                <w:rStyle w:val="SubtleEmphasis"/>
+                <w:rStyle w:val="Accentuationlgre"/>
               </w:rPr>
             </w:pPr>
             <w:r>
               <w:rPr>
-                <w:rStyle w:val="SubtleEmphasis"/>
+                <w:rStyle w:val="Accentuationlgre"/>
               </w:rPr>
               <w:t>3</w:t>
             </w:r>
@@ -2902,12 +2900,12 @@
             <w:pPr>
               <w:jc w:val="center"/>
               <w:rPr>
-                <w:rStyle w:val="SubtleEmphasis"/>
+                <w:rStyle w:val="Accentuationlgre"/>
               </w:rPr>
             </w:pPr>
             <w:r>
               <w:rPr>
-                <w:rStyle w:val="SubtleEmphasis"/>
+                <w:rStyle w:val="Accentuationlgre"/>
                 <w:color w:val="C45911" w:themeColor="accent2" w:themeShade="BF"/>
               </w:rPr>
               <w:t>Incompatible</w:t>
@@ -2919,7 +2917,7 @@
     <w:p>
       <w:pPr>
         <w:rPr>
-          <w:rStyle w:val="SubtleEmphasis"/>
+          <w:rStyle w:val="Accentuationlgre"/>
         </w:rPr>
       </w:pPr>
     </w:p>
@@ -3148,13 +3146,13 @@
     <w:p/>
     <w:p>
       <w:pPr>
-        <w:pStyle w:val="Heading2"/>
+        <w:pStyle w:val="Titre2"/>
       </w:pPr>
-      <w:bookmarkStart w:id="3" w:name="_Toc534700868"/>
+      <w:bookmarkStart w:id="2" w:name="_Toc534700868"/>
       <w:r>
         <w:t>Notre organisation</w:t>
       </w:r>
-      <w:bookmarkEnd w:id="3"/>
+      <w:bookmarkEnd w:id="2"/>
     </w:p>
     <w:p/>
     <w:p>
@@ -3191,9 +3189,9 @@
     </w:p>
     <w:p>
       <w:pPr>
-        <w:pStyle w:val="Heading1"/>
+        <w:pStyle w:val="Titre1"/>
       </w:pPr>
-      <w:bookmarkStart w:id="4" w:name="_Toc534700869"/>
+      <w:bookmarkStart w:id="3" w:name="_Toc534700869"/>
       <w:r>
         <w:lastRenderedPageBreak/>
         <w:t>Première version</w:t>
@@ -3201,7 +3199,7 @@
       <w:r>
         <w:t> : séparation primale</w:t>
       </w:r>
-      <w:bookmarkEnd w:id="4"/>
+      <w:bookmarkEnd w:id="3"/>
     </w:p>
     <w:p/>
     <w:p>
@@ -3242,9 +3240,9 @@
     <w:p/>
     <w:p>
       <w:pPr>
-        <w:pStyle w:val="Heading2"/>
+        <w:pStyle w:val="Titre2"/>
       </w:pPr>
-      <w:bookmarkStart w:id="5" w:name="_Toc534700870"/>
+      <w:bookmarkStart w:id="4" w:name="_Toc534700870"/>
       <w:r>
         <w:t xml:space="preserve">Présentation de </w:t>
       </w:r>
@@ -3257,254 +3255,254 @@
       </w:r>
       <w:r>
         <w:t>aml</w:t>
+      </w:r>
+      <w:bookmarkEnd w:id="4"/>
+      <w:proofErr w:type="spellEnd"/>
+    </w:p>
+    <w:p>
+      <w:pPr>
+        <w:pStyle w:val="Citation"/>
+      </w:pPr>
+      <w:proofErr w:type="spellStart"/>
+      <w:r>
+        <w:t>OC</w:t>
+      </w:r>
+      <w:r>
+        <w:t>aml</w:t>
+      </w:r>
+      <w:r>
+        <w:t>l</w:t>
+      </w:r>
+      <w:proofErr w:type="spellEnd"/>
+      <w:r>
+        <w:t xml:space="preserve"> est un langage de programmation de niveau industriel supportant les styles fonctionnel, impératif et orienté-objet (ocaml.org)</w:t>
+      </w:r>
+    </w:p>
+    <w:p/>
+    <w:p>
+      <w:r>
+        <w:t xml:space="preserve">Nous profitons surtout des fonctionnalités qu’offre le langage </w:t>
+      </w:r>
+      <w:proofErr w:type="spellStart"/>
+      <w:r>
+        <w:t>O</w:t>
+      </w:r>
+      <w:r>
+        <w:t>C</w:t>
+      </w:r>
+      <w:r>
+        <w:t>aml</w:t>
+      </w:r>
+      <w:proofErr w:type="spellEnd"/>
+      <w:r>
+        <w:t xml:space="preserve"> pour coder en programmation fonctionnelle (i.e. sans effet de bord).</w:t>
+      </w:r>
+    </w:p>
+    <w:p/>
+    <w:p>
+      <w:r>
+        <w:t xml:space="preserve">Ce langage est adapté pour coder des algorithmes d’optimisation. L’avantage est que le code est facile à débugger car, à la compilation, toutes les erreurs de liaison entre les fonctions sont relevées : on peut donc manipuler plus facilement des types complexes (comme des </w:t>
+      </w:r>
+      <w:proofErr w:type="spellStart"/>
+      <w:r>
+        <w:rPr>
+          <w:i/>
+        </w:rPr>
+        <w:t>int</w:t>
+      </w:r>
+      <w:proofErr w:type="spellEnd"/>
+      <w:r>
+        <w:rPr>
+          <w:i/>
+        </w:rPr>
+        <w:t xml:space="preserve"> </w:t>
+      </w:r>
+      <w:proofErr w:type="spellStart"/>
+      <w:r>
+        <w:rPr>
+          <w:i/>
+        </w:rPr>
+        <w:t>list</w:t>
+      </w:r>
+      <w:proofErr w:type="spellEnd"/>
+      <w:r>
+        <w:rPr>
+          <w:i/>
+        </w:rPr>
+        <w:t xml:space="preserve"> </w:t>
+      </w:r>
+      <w:proofErr w:type="spellStart"/>
+      <w:r>
+        <w:rPr>
+          <w:i/>
+        </w:rPr>
+        <w:t>array</w:t>
+      </w:r>
+      <w:proofErr w:type="spellEnd"/>
+      <w:r>
+        <w:t>).</w:t>
+      </w:r>
+    </w:p>
+    <w:p/>
+    <w:p/>
+    <w:p>
+      <w:pPr>
+        <w:rPr>
+          <w:rFonts w:eastAsiaTheme="minorEastAsia"/>
+        </w:rPr>
+      </w:pPr>
+    </w:p>
+    <w:p>
+      <w:pPr>
+        <w:pStyle w:val="Titre2"/>
+        <w:rPr>
+          <w:rFonts w:eastAsiaTheme="minorEastAsia"/>
+          <w:i/>
+        </w:rPr>
+      </w:pPr>
+      <w:bookmarkStart w:id="5" w:name="_Toc534700871"/>
+      <w:r>
+        <w:rPr>
+          <w:rFonts w:eastAsiaTheme="minorEastAsia"/>
+        </w:rPr>
+        <w:t xml:space="preserve">Présentation de l’algorithme </w:t>
+      </w:r>
+      <w:r>
+        <w:rPr>
+          <w:rFonts w:eastAsiaTheme="minorEastAsia"/>
+          <w:i/>
+        </w:rPr>
+        <w:t xml:space="preserve">Branch and </w:t>
+      </w:r>
+      <w:proofErr w:type="spellStart"/>
+      <w:r>
+        <w:rPr>
+          <w:rFonts w:eastAsiaTheme="minorEastAsia"/>
+          <w:i/>
+        </w:rPr>
+        <w:t>Bound</w:t>
       </w:r>
       <w:bookmarkEnd w:id="5"/>
       <w:proofErr w:type="spellEnd"/>
     </w:p>
     <w:p>
       <w:pPr>
-        <w:pStyle w:val="Quote"/>
+        <w:pStyle w:val="Citation"/>
       </w:pPr>
+      <w:r>
+        <w:t xml:space="preserve">Un algorithme par séparation et évaluation, ou </w:t>
+      </w:r>
+      <w:r>
+        <w:t>B</w:t>
+      </w:r>
+      <w:r>
+        <w:t xml:space="preserve">ranch and </w:t>
+      </w:r>
       <w:proofErr w:type="spellStart"/>
       <w:r>
-        <w:t>OC</w:t>
-      </w:r>
-      <w:r>
-        <w:t>aml</w:t>
-      </w:r>
-      <w:r>
-        <w:t>l</w:t>
+        <w:t>B</w:t>
+      </w:r>
+      <w:r>
+        <w:t>ound</w:t>
       </w:r>
       <w:proofErr w:type="spellEnd"/>
       <w:r>
-        <w:t xml:space="preserve"> est un langage de programmation de niveau industriel supportant les styles fonctionnel, impératif et orienté-objet (ocaml.org)</w:t>
+        <w:t xml:space="preserve"> en anglais, est une méthode générique de résolution de problèmes d'optimisation combinatoire. </w:t>
+      </w:r>
+      <w:r>
+        <w:t>(Wikipédia)</w:t>
+      </w:r>
+    </w:p>
+    <w:p>
+      <w:r>
+        <w:t xml:space="preserve">L’algorithme de Branch and </w:t>
+      </w:r>
+      <w:proofErr w:type="spellStart"/>
+      <w:r>
+        <w:t>Bound</w:t>
+      </w:r>
+      <w:proofErr w:type="spellEnd"/>
+      <w:r>
+        <w:t xml:space="preserve"> ne se contente pas d’énumérer des solutions (</w:t>
+      </w:r>
+      <w:r>
+        <w:rPr>
+          <w:i/>
+        </w:rPr>
+        <w:t>Branch</w:t>
+      </w:r>
+      <w:r>
+        <w:t>, ou séparation récursive du problème en plus petits sous-problèmes) : il borne (</w:t>
+      </w:r>
+      <w:proofErr w:type="spellStart"/>
+      <w:r>
+        <w:rPr>
+          <w:i/>
+        </w:rPr>
+        <w:t>Bound</w:t>
+      </w:r>
+      <w:proofErr w:type="spellEnd"/>
+      <w:r>
+        <w:t xml:space="preserve">) la solution. </w:t>
       </w:r>
     </w:p>
     <w:p/>
     <w:p>
       <w:r>
-        <w:t xml:space="preserve">Nous profitons surtout des fonctionnalités qu’offre le langage </w:t>
-      </w:r>
-      <w:proofErr w:type="spellStart"/>
-      <w:r>
-        <w:t>O</w:t>
-      </w:r>
-      <w:r>
-        <w:t>C</w:t>
-      </w:r>
-      <w:r>
-        <w:t>aml</w:t>
-      </w:r>
-      <w:proofErr w:type="spellEnd"/>
-      <w:r>
-        <w:t xml:space="preserve"> pour coder en programmation fonctionnelle (i.e. sans effet de bord).</w:t>
+        <w:t xml:space="preserve">On classe les </w:t>
+      </w:r>
+      <w:r>
+        <w:t>manœuvres</w:t>
+      </w:r>
+      <w:r>
+        <w:t xml:space="preserve"> à choisir selon un </w:t>
+      </w:r>
+      <w:r>
+        <w:rPr>
+          <w:u w:val="single"/>
+        </w:rPr>
+        <w:t>heuristique</w:t>
+      </w:r>
+      <w:r>
+        <w:t xml:space="preserve"> : le coût minimal potentiel total de la solution, dans le cas du choix de la </w:t>
+      </w:r>
+      <w:r>
+        <w:t>manœuvre</w:t>
+      </w:r>
+      <w:r>
+        <w:t xml:space="preserve"> en question.</w:t>
+      </w:r>
+      <w:r>
+        <w:t xml:space="preserve"> Il nous permet d’éviter de traiter un grand nombre de solutions.</w:t>
       </w:r>
     </w:p>
     <w:p/>
     <w:p>
       <w:r>
-        <w:t xml:space="preserve">Ce langage est adapté pour coder des algorithmes d’optimisation. L’avantage est que le code est facile à débugger car, à la compilation, toutes les erreurs de liaison entre les fonctions sont relevées : on peut donc manipuler plus facilement des types complexes (comme des </w:t>
-      </w:r>
-      <w:proofErr w:type="spellStart"/>
-      <w:r>
-        <w:rPr>
-          <w:i/>
-        </w:rPr>
-        <w:t>int</w:t>
-      </w:r>
-      <w:proofErr w:type="spellEnd"/>
-      <w:r>
-        <w:rPr>
-          <w:i/>
-        </w:rPr>
-        <w:t xml:space="preserve"> </w:t>
-      </w:r>
-      <w:proofErr w:type="spellStart"/>
-      <w:r>
-        <w:rPr>
-          <w:i/>
-        </w:rPr>
-        <w:t>list</w:t>
-      </w:r>
-      <w:proofErr w:type="spellEnd"/>
-      <w:r>
-        <w:rPr>
-          <w:i/>
-        </w:rPr>
-        <w:t xml:space="preserve"> </w:t>
-      </w:r>
-      <w:proofErr w:type="spellStart"/>
-      <w:r>
-        <w:rPr>
-          <w:i/>
-        </w:rPr>
-        <w:t>array</w:t>
-      </w:r>
-      <w:proofErr w:type="spellEnd"/>
-      <w:r>
-        <w:t>).</w:t>
-      </w:r>
-    </w:p>
-    <w:p/>
-    <w:p/>
+        <w:t>Exemple : s</w:t>
+      </w:r>
+      <w:r>
+        <w:t xml:space="preserve">upposons que la </w:t>
+      </w:r>
+      <w:r>
+        <w:t>manœuvre</w:t>
+      </w:r>
+      <w:r>
+        <w:t xml:space="preserve"> 2 est sélectionnée</w:t>
+      </w:r>
+      <w:r>
+        <w:t xml:space="preserve"> pour le premier avion, </w:t>
+      </w:r>
+      <w:r>
+        <w:t xml:space="preserve">et que pour le deuxième avion, </w:t>
+      </w:r>
+      <w:r>
+        <w:t>on sache :</w:t>
+      </w:r>
+    </w:p>
     <w:p>
       <w:pPr>
-        <w:rPr>
-          <w:rFonts w:eastAsiaTheme="minorEastAsia"/>
-        </w:rPr>
-      </w:pPr>
-    </w:p>
-    <w:p>
-      <w:pPr>
-        <w:pStyle w:val="Heading2"/>
-        <w:rPr>
-          <w:rFonts w:eastAsiaTheme="minorEastAsia"/>
-          <w:i/>
-        </w:rPr>
-      </w:pPr>
-      <w:bookmarkStart w:id="6" w:name="_Toc534700871"/>
-      <w:r>
-        <w:rPr>
-          <w:rFonts w:eastAsiaTheme="minorEastAsia"/>
-        </w:rPr>
-        <w:t xml:space="preserve">Présentation de l’algorithme </w:t>
-      </w:r>
-      <w:r>
-        <w:rPr>
-          <w:rFonts w:eastAsiaTheme="minorEastAsia"/>
-          <w:i/>
-        </w:rPr>
-        <w:t xml:space="preserve">Branch and </w:t>
-      </w:r>
-      <w:proofErr w:type="spellStart"/>
-      <w:r>
-        <w:rPr>
-          <w:rFonts w:eastAsiaTheme="minorEastAsia"/>
-          <w:i/>
-        </w:rPr>
-        <w:t>Bound</w:t>
-      </w:r>
-      <w:bookmarkEnd w:id="6"/>
-      <w:proofErr w:type="spellEnd"/>
-    </w:p>
-    <w:p>
-      <w:pPr>
-        <w:pStyle w:val="Quote"/>
-      </w:pPr>
-      <w:r>
-        <w:t xml:space="preserve">Un algorithme par séparation et évaluation, ou </w:t>
-      </w:r>
-      <w:r>
-        <w:t>B</w:t>
-      </w:r>
-      <w:r>
-        <w:t xml:space="preserve">ranch and </w:t>
-      </w:r>
-      <w:proofErr w:type="spellStart"/>
-      <w:r>
-        <w:t>B</w:t>
-      </w:r>
-      <w:r>
-        <w:t>ound</w:t>
-      </w:r>
-      <w:proofErr w:type="spellEnd"/>
-      <w:r>
-        <w:t xml:space="preserve"> en anglais, est une méthode générique de résolution de problèmes d'optimisation combinatoire. </w:t>
-      </w:r>
-      <w:r>
-        <w:t>(Wikipédia)</w:t>
-      </w:r>
-    </w:p>
-    <w:p>
-      <w:r>
-        <w:t xml:space="preserve">L’algorithme de Branch and </w:t>
-      </w:r>
-      <w:proofErr w:type="spellStart"/>
-      <w:r>
-        <w:t>Bound</w:t>
-      </w:r>
-      <w:proofErr w:type="spellEnd"/>
-      <w:r>
-        <w:t xml:space="preserve"> ne se contente pas d’énumérer des solutions (</w:t>
-      </w:r>
-      <w:r>
-        <w:rPr>
-          <w:i/>
-        </w:rPr>
-        <w:t>Branch</w:t>
-      </w:r>
-      <w:r>
-        <w:t>, ou séparation récursive du problème en plus petits sous-problèmes) : il borne (</w:t>
-      </w:r>
-      <w:proofErr w:type="spellStart"/>
-      <w:r>
-        <w:rPr>
-          <w:i/>
-        </w:rPr>
-        <w:t>Bound</w:t>
-      </w:r>
-      <w:proofErr w:type="spellEnd"/>
-      <w:r>
-        <w:t xml:space="preserve">) la solution. </w:t>
-      </w:r>
-    </w:p>
-    <w:p/>
-    <w:p>
-      <w:r>
-        <w:t xml:space="preserve">On classe les </w:t>
-      </w:r>
-      <w:r>
-        <w:t>manœuvres</w:t>
-      </w:r>
-      <w:r>
-        <w:t xml:space="preserve"> à choisir selon un </w:t>
-      </w:r>
-      <w:r>
-        <w:rPr>
-          <w:u w:val="single"/>
-        </w:rPr>
-        <w:t>heuristique</w:t>
-      </w:r>
-      <w:r>
-        <w:t xml:space="preserve"> : le coût minimal potentiel total de la solution, dans le cas du choix de la </w:t>
-      </w:r>
-      <w:r>
-        <w:t>manœuvre</w:t>
-      </w:r>
-      <w:r>
-        <w:t xml:space="preserve"> en question.</w:t>
-      </w:r>
-      <w:r>
-        <w:t xml:space="preserve"> Il nous permet d’éviter de traiter un grand nombre de solutions.</w:t>
-      </w:r>
-    </w:p>
-    <w:p/>
-    <w:p>
-      <w:r>
-        <w:t>Exemple : s</w:t>
-      </w:r>
-      <w:r>
-        <w:t xml:space="preserve">upposons que la </w:t>
-      </w:r>
-      <w:r>
-        <w:t>manœuvre</w:t>
-      </w:r>
-      <w:r>
-        <w:t xml:space="preserve"> 2 est sélectionnée</w:t>
-      </w:r>
-      <w:r>
-        <w:t xml:space="preserve"> pour le premier avion, </w:t>
-      </w:r>
-      <w:r>
-        <w:t xml:space="preserve">et que pour le deuxième avion, </w:t>
-      </w:r>
-      <w:r>
-        <w:t>on sache :</w:t>
-      </w:r>
-    </w:p>
-    <w:p>
-      <w:pPr>
-        <w:pStyle w:val="ListParagraph"/>
+        <w:pStyle w:val="Paragraphedeliste"/>
         <w:numPr>
           <w:ilvl w:val="0"/>
           <w:numId w:val="2"/>
@@ -3522,7 +3520,7 @@
     </w:p>
     <w:p>
       <w:pPr>
-        <w:pStyle w:val="ListParagraph"/>
+        <w:pStyle w:val="Paragraphedeliste"/>
         <w:numPr>
           <w:ilvl w:val="0"/>
           <w:numId w:val="2"/>
@@ -4015,7 +4013,7 @@
         <w:drawing>
           <wp:inline distT="0" distB="0" distL="0" distR="0" wp14:anchorId="0EC27D1C" wp14:editId="564660EE">
             <wp:extent cx="5627370" cy="3554730"/>
-            <wp:effectExtent l="0" t="0" r="0" b="26670"/>
+            <wp:effectExtent l="0" t="0" r="0" b="13970"/>
             <wp:docPr id="1" name="Diagramme 1"/>
             <wp:cNvGraphicFramePr/>
             <a:graphic xmlns:a="http://schemas.openxmlformats.org/drawingml/2006/main">
@@ -4148,13 +4146,13 @@
     <w:p/>
     <w:p>
       <w:pPr>
-        <w:pStyle w:val="Heading2"/>
+        <w:pStyle w:val="Titre2"/>
       </w:pPr>
-      <w:bookmarkStart w:id="7" w:name="_Toc534700872"/>
+      <w:bookmarkStart w:id="6" w:name="_Toc534700872"/>
       <w:r>
         <w:t>Benchmarking</w:t>
       </w:r>
-      <w:bookmarkEnd w:id="7"/>
+      <w:bookmarkEnd w:id="6"/>
     </w:p>
     <w:p/>
     <w:p>
@@ -4204,7 +4202,13 @@
         <w:t xml:space="preserve"> en une seconde </w:t>
       </w:r>
       <w:r>
-        <w:t>tous les fichiers décrivant des situations à 20 avions</w:t>
+        <w:t xml:space="preserve">tous les fichiers décrivant des situations à </w:t>
+      </w:r>
+      <w:r>
+        <w:rPr>
+          <w:highlight w:val="yellow"/>
+        </w:rPr>
+        <w:t>20 avions</w:t>
       </w:r>
       <w:r>
         <w:t xml:space="preserve"> … Mis à part deux fichiers qui posent </w:t>
@@ -4250,9 +4254,9 @@
     </w:p>
     <w:p>
       <w:pPr>
-        <w:pStyle w:val="Heading1"/>
+        <w:pStyle w:val="Titre1"/>
       </w:pPr>
-      <w:bookmarkStart w:id="8" w:name="_Toc534700873"/>
+      <w:bookmarkStart w:id="7" w:name="_Toc534700873"/>
       <w:r>
         <w:lastRenderedPageBreak/>
         <w:t xml:space="preserve">Deuxième version : </w:t>
@@ -4263,20 +4267,20 @@
       <w:r>
         <w:t xml:space="preserve"> et de la fonction filtre</w:t>
       </w:r>
-      <w:bookmarkEnd w:id="8"/>
+      <w:bookmarkEnd w:id="7"/>
     </w:p>
     <w:p/>
     <w:p/>
     <w:p>
       <w:pPr>
-        <w:pStyle w:val="Heading2"/>
+        <w:pStyle w:val="Titre2"/>
       </w:pPr>
     </w:p>
     <w:p>
       <w:pPr>
-        <w:pStyle w:val="Heading2"/>
+        <w:pStyle w:val="Titre2"/>
       </w:pPr>
-      <w:bookmarkStart w:id="9" w:name="_Toc534700874"/>
+      <w:bookmarkStart w:id="8" w:name="_Toc534700874"/>
       <w:r>
         <w:t xml:space="preserve">Amélioration </w:t>
       </w:r>
@@ -4286,7 +4290,7 @@
       <w:r>
         <w:t>les manœuvres par 2</w:t>
       </w:r>
-      <w:bookmarkEnd w:id="9"/>
+      <w:bookmarkEnd w:id="8"/>
     </w:p>
     <w:p/>
     <w:p>
@@ -4608,58 +4612,260 @@
     <w:p/>
     <w:p>
       <w:pPr>
-        <w:pStyle w:val="Heading2"/>
+        <w:pStyle w:val="Titre2"/>
       </w:pPr>
-      <w:bookmarkStart w:id="10" w:name="_Toc534700875"/>
+      <w:bookmarkStart w:id="9" w:name="_Toc534700875"/>
       <w:r>
         <w:t xml:space="preserve">Amélioration </w:t>
       </w:r>
       <w:r>
         <w:t>de la fonction filtre</w:t>
       </w:r>
-      <w:bookmarkEnd w:id="10"/>
+      <w:bookmarkEnd w:id="9"/>
+    </w:p>
+    <w:p>
+      <w:pPr>
+        <w:spacing w:after="160"/>
+        <w:rPr>
+          <w:rFonts w:eastAsiaTheme="minorEastAsia"/>
+        </w:rPr>
+      </w:pPr>
+      <w:r>
+        <w:t xml:space="preserve">Notre tuteur, Richard </w:t>
+      </w:r>
+      <w:proofErr w:type="spellStart"/>
+      <w:r>
+        <w:t>Alligier</w:t>
+      </w:r>
+      <w:proofErr w:type="spellEnd"/>
+      <w:r>
+        <w:t>, nous propose d’implémenter un nouveau filtre utilisant l’algorithme AC3, un algorithme de recherche de connexité. Le filtre est notre fonction qui, à chaque itération, élague les listes des manœuvres compatibles restantes pour chaque avion.</w:t>
+      </w:r>
+      <w:r>
+        <w:t xml:space="preserve"> Dans notre première version, notre principe était le suivant : lorsque l’on sélectionne une manœuvre </w:t>
+      </w:r>
+      <m:oMath>
+        <m:sSub>
+          <m:sSubPr>
+            <m:ctrlPr>
+              <w:rPr>
+                <w:rFonts w:ascii="Cambria Math" w:hAnsi="Cambria Math"/>
+                <w:i/>
+              </w:rPr>
+            </m:ctrlPr>
+          </m:sSubPr>
+          <m:e>
+            <m:r>
+              <w:rPr>
+                <w:rFonts w:ascii="Cambria Math" w:hAnsi="Cambria Math"/>
+              </w:rPr>
+              <m:t>m</m:t>
+            </m:r>
+          </m:e>
+          <m:sub>
+            <m:r>
+              <w:rPr>
+                <w:rFonts w:ascii="Cambria Math" w:hAnsi="Cambria Math"/>
+              </w:rPr>
+              <m:t>i</m:t>
+            </m:r>
+          </m:sub>
+        </m:sSub>
+      </m:oMath>
+      <w:r>
+        <w:t xml:space="preserve"> pour un avion i, </w:t>
+      </w:r>
+      <w:r>
+        <w:lastRenderedPageBreak/>
+        <w:t>on enlève pour tout avion j</w:t>
+      </w:r>
+      <m:oMath>
+        <m:r>
+          <w:rPr>
+            <w:rFonts w:ascii="Cambria Math" w:hAnsi="Cambria Math"/>
+          </w:rPr>
+          <m:t>≠</m:t>
+        </m:r>
+      </m:oMath>
+      <w:r>
+        <w:rPr>
+          <w:rFonts w:eastAsiaTheme="minorEastAsia"/>
+        </w:rPr>
+        <w:t xml:space="preserve">i les manœuvres incompatibles avec </w:t>
+      </w:r>
+      <m:oMath>
+        <m:sSub>
+          <m:sSubPr>
+            <m:ctrlPr>
+              <w:rPr>
+                <w:rFonts w:ascii="Cambria Math" w:hAnsi="Cambria Math"/>
+                <w:i/>
+              </w:rPr>
+            </m:ctrlPr>
+          </m:sSubPr>
+          <m:e>
+            <m:r>
+              <w:rPr>
+                <w:rFonts w:ascii="Cambria Math" w:hAnsi="Cambria Math"/>
+              </w:rPr>
+              <m:t>m</m:t>
+            </m:r>
+          </m:e>
+          <m:sub>
+            <m:r>
+              <w:rPr>
+                <w:rFonts w:ascii="Cambria Math" w:hAnsi="Cambria Math"/>
+              </w:rPr>
+              <m:t>i</m:t>
+            </m:r>
+          </m:sub>
+        </m:sSub>
+      </m:oMath>
+      <w:r>
+        <w:rPr>
+          <w:rFonts w:eastAsiaTheme="minorEastAsia"/>
+        </w:rPr>
+        <w:t xml:space="preserve"> de la liste des manœuvres pour l’avion j.</w:t>
+      </w:r>
     </w:p>
     <w:p>
       <w:pPr>
         <w:spacing w:after="160"/>
       </w:pPr>
-      <w:r>
-        <w:t xml:space="preserve">Notre tuteur, Richard </w:t>
-      </w:r>
-      <w:proofErr w:type="spellStart"/>
-      <w:r>
-        <w:t>Alligier</w:t>
-      </w:r>
-      <w:proofErr w:type="spellEnd"/>
-      <w:r>
-        <w:t>, nous propose d’implémenter un nouveau filtre utilisant l’algorithme AC3, un algorithme de recherche de connexité. Le filtre est notre fonction qui, à chaque itération, élague les listes des manœuvres compatibles restantes pour chaque avion.</w:t>
-      </w:r>
-      <w:r>
-        <w:br w:type="page"/>
-      </w:r>
     </w:p>
     <w:p>
       <w:pPr>
         <w:spacing w:after="160"/>
       </w:pPr>
-    </w:p>
-    <w:p>
-      <w:pPr>
-        <w:pStyle w:val="Heading2"/>
-      </w:pPr>
-      <w:bookmarkStart w:id="11" w:name="_Toc534700876"/>
-      <w:r>
-        <w:t>Implémentation d’un filtre initial</w:t>
-      </w:r>
-      <w:bookmarkEnd w:id="11"/>
-    </w:p>
-    <w:p/>
-    <w:p>
-      <w:r>
-        <w:t xml:space="preserve">Nous implémentons un filtre initial, </w:t>
-      </w:r>
-      <w:r>
-        <w:t>qui enlève les manœuvres qui n’ont aucune compatibilité avant même le début de l’exploration de l’arbre. Nous espérons réduire le temps d’exécution en réduisant d’emblée la taille des listes à parcourir.</w:t>
+      <w:r>
+        <w:t xml:space="preserve">En utilisant la connexité et l’algorithme AC3 proposé par Richard </w:t>
+      </w:r>
+      <w:proofErr w:type="spellStart"/>
+      <w:r>
+        <w:t>Alligier</w:t>
+      </w:r>
+      <w:proofErr w:type="spellEnd"/>
+      <w:r>
+        <w:t xml:space="preserve">, nous n’allons non pas chercher des manœuvres incompatibles, mais nous assurer que la manœuvre </w:t>
+      </w:r>
+      <m:oMath>
+        <m:sSub>
+          <m:sSubPr>
+            <m:ctrlPr>
+              <w:rPr>
+                <w:rFonts w:ascii="Cambria Math" w:hAnsi="Cambria Math"/>
+                <w:i/>
+              </w:rPr>
+            </m:ctrlPr>
+          </m:sSubPr>
+          <m:e>
+            <m:r>
+              <w:rPr>
+                <w:rFonts w:ascii="Cambria Math" w:hAnsi="Cambria Math"/>
+              </w:rPr>
+              <m:t>m</m:t>
+            </m:r>
+          </m:e>
+          <m:sub>
+            <m:r>
+              <w:rPr>
+                <w:rFonts w:ascii="Cambria Math" w:hAnsi="Cambria Math"/>
+              </w:rPr>
+              <m:t>i</m:t>
+            </m:r>
+          </m:sub>
+        </m:sSub>
+      </m:oMath>
+      <w:r>
+        <w:rPr>
+          <w:rFonts w:eastAsiaTheme="minorEastAsia"/>
+        </w:rPr>
+        <w:t xml:space="preserve"> </w:t>
+      </w:r>
+      <w:r>
+        <w:t xml:space="preserve">choisie pour l’avion i est compatible avec les manœuvres des domaines des avions </w:t>
+      </w:r>
+      <w:r>
+        <w:t>j</w:t>
+      </w:r>
+      <m:oMath>
+        <m:r>
+          <w:rPr>
+            <w:rFonts w:ascii="Cambria Math" w:hAnsi="Cambria Math"/>
+          </w:rPr>
+          <m:t>≠</m:t>
+        </m:r>
+      </m:oMath>
+      <w:r>
+        <w:rPr>
+          <w:rFonts w:eastAsiaTheme="minorEastAsia"/>
+        </w:rPr>
+        <w:t>i</w:t>
+      </w:r>
+      <w:r>
+        <w:rPr>
+          <w:rFonts w:eastAsiaTheme="minorEastAsia"/>
+        </w:rPr>
+        <w:t xml:space="preserve">. De plus, lorsque l’on modifie un domaine, on teste également qu’une connexité existe avec </w:t>
+      </w:r>
+      <w:r>
+        <w:rPr>
+          <w:rFonts w:eastAsiaTheme="minorEastAsia"/>
+        </w:rPr>
+        <w:t>celui-ci</w:t>
+      </w:r>
+      <w:r>
+        <w:rPr>
+          <w:rFonts w:eastAsiaTheme="minorEastAsia"/>
+        </w:rPr>
+        <w:t xml:space="preserve"> </w:t>
+      </w:r>
+      <w:r>
+        <w:rPr>
+          <w:rFonts w:eastAsiaTheme="minorEastAsia"/>
+        </w:rPr>
+        <w:t>vers</w:t>
+      </w:r>
+      <w:r>
+        <w:rPr>
+          <w:rFonts w:eastAsiaTheme="minorEastAsia"/>
+        </w:rPr>
+        <w:t xml:space="preserve"> </w:t>
+      </w:r>
+      <w:r>
+        <w:rPr>
+          <w:rFonts w:eastAsiaTheme="minorEastAsia"/>
+        </w:rPr>
+        <w:t>l</w:t>
+      </w:r>
+      <w:r>
+        <w:rPr>
+          <w:rFonts w:eastAsiaTheme="minorEastAsia"/>
+        </w:rPr>
+        <w:t>e</w:t>
+      </w:r>
+      <w:r>
+        <w:rPr>
+          <w:rFonts w:eastAsiaTheme="minorEastAsia"/>
+        </w:rPr>
+        <w:t xml:space="preserve"> domaine de chaque</w:t>
+      </w:r>
+      <w:r>
+        <w:rPr>
+          <w:rFonts w:eastAsiaTheme="minorEastAsia"/>
+        </w:rPr>
+        <w:t xml:space="preserve"> </w:t>
+      </w:r>
+      <w:bookmarkStart w:id="10" w:name="_GoBack"/>
+      <w:bookmarkEnd w:id="10"/>
+      <w:r>
+        <w:rPr>
+          <w:rFonts w:eastAsiaTheme="minorEastAsia"/>
+        </w:rPr>
+        <w:t>avion.</w:t>
+      </w:r>
+      <w:r>
+        <w:br w:type="page"/>
       </w:r>
     </w:p>
     <w:p>
@@ -4669,7 +4875,31 @@
     </w:p>
     <w:p>
       <w:pPr>
-        <w:pStyle w:val="Heading2"/>
+        <w:pStyle w:val="Titre2"/>
+      </w:pPr>
+      <w:bookmarkStart w:id="11" w:name="_Toc534700876"/>
+      <w:r>
+        <w:t>Implémentation d’un filtre initial</w:t>
+      </w:r>
+      <w:bookmarkEnd w:id="11"/>
+    </w:p>
+    <w:p/>
+    <w:p>
+      <w:r>
+        <w:t xml:space="preserve">Nous implémentons un filtre initial, </w:t>
+      </w:r>
+      <w:r>
+        <w:t>qui enlève les manœuvres qui n’ont aucune compatibilité avant même le début de l’exploration de l’arbre. Nous espérons réduire le temps d’exécution en réduisant d’emblée la taille des listes à parcourir.</w:t>
+      </w:r>
+    </w:p>
+    <w:p>
+      <w:pPr>
+        <w:spacing w:after="160"/>
+      </w:pPr>
+    </w:p>
+    <w:p>
+      <w:pPr>
+        <w:pStyle w:val="Titre2"/>
       </w:pPr>
       <w:bookmarkStart w:id="12" w:name="_Toc534700877"/>
       <w:r>
@@ -4692,7 +4922,7 @@
     <w:p/>
     <w:p>
       <w:pPr>
-        <w:pStyle w:val="Heading2"/>
+        <w:pStyle w:val="Titre2"/>
       </w:pPr>
       <w:bookmarkStart w:id="13" w:name="_Toc534700878"/>
       <w:r>
@@ -4755,7 +4985,7 @@
     </w:p>
     <w:p>
       <w:pPr>
-        <w:pStyle w:val="Heading1"/>
+        <w:pStyle w:val="Titre1"/>
       </w:pPr>
       <w:bookmarkStart w:id="14" w:name="_Toc534700879"/>
       <w:r>
@@ -4816,7 +5046,7 @@
     <w:p/>
     <w:p>
       <w:pPr>
-        <w:pStyle w:val="Heading1"/>
+        <w:pStyle w:val="Titre1"/>
         <w:rPr>
           <w:rFonts w:eastAsiaTheme="minorHAnsi"/>
         </w:rPr>
@@ -4833,7 +5063,7 @@
     </w:p>
     <w:p>
       <w:pPr>
-        <w:pStyle w:val="Title"/>
+        <w:pStyle w:val="Titre"/>
       </w:pPr>
     </w:p>
     <w:p>
@@ -4841,6 +5071,9 @@
         <w:spacing w:after="160"/>
       </w:pPr>
       <w:r>
+        <w:rPr>
+          <w:noProof/>
+        </w:rPr>
         <w:drawing>
           <wp:inline distT="0" distB="0" distL="0" distR="0" wp14:anchorId="65125ECA" wp14:editId="4C34C799">
             <wp:extent cx="4625063" cy="7993259"/>
@@ -4905,19 +5138,7 @@
         <w:spacing w:after="160"/>
       </w:pPr>
       <w:r>
-        <w:t xml:space="preserve">Ci-dessous : </w:t>
-      </w:r>
-      <w:r>
-        <w:t xml:space="preserve">résultats avec filtre initial, </w:t>
-      </w:r>
-      <w:r>
-        <w:t>sans</w:t>
-      </w:r>
-      <w:r>
-        <w:t xml:space="preserve"> AC3, comparaison des 2 heuristiques</w:t>
-      </w:r>
-      <w:r>
-        <w:t>.</w:t>
+        <w:t>Ci-dessous : résultats avec filtre initial, sans AC3, comparaison des 2 heuristiques.</w:t>
       </w:r>
     </w:p>
     <w:p>
@@ -4941,6 +5162,9 @@
         </w:rPr>
       </w:pPr>
       <w:r>
+        <w:rPr>
+          <w:noProof/>
+        </w:rPr>
         <w:drawing>
           <wp:inline distT="0" distB="0" distL="0" distR="0" wp14:anchorId="1D7A670C" wp14:editId="739664D9">
             <wp:extent cx="4621179" cy="7848047"/>
@@ -4993,7 +5217,7 @@
     </w:p>
     <w:p>
       <w:pPr>
-        <w:pStyle w:val="Heading1"/>
+        <w:pStyle w:val="Titre1"/>
       </w:pPr>
       <w:bookmarkStart w:id="16" w:name="_Toc534700881"/>
       <w:r>
@@ -5007,7 +5231,7 @@
       <w:hyperlink r:id="rId15" w:history="1">
         <w:r>
           <w:rPr>
-            <w:rStyle w:val="Hyperlink"/>
+            <w:rStyle w:val="Lienhypertexte"/>
           </w:rPr>
           <w:t>https://fr.wikipedia.org/wiki/S%C3%A9paration_et_%C3%A9valuation</w:t>
         </w:r>
@@ -5018,7 +5242,7 @@
       <w:hyperlink r:id="rId16" w:history="1">
         <w:r>
           <w:rPr>
-            <w:rStyle w:val="Hyperlink"/>
+            <w:rStyle w:val="Lienhypertexte"/>
           </w:rPr>
           <w:t>https://ocaml.org/index.fr.html</w:t>
         </w:r>
@@ -5724,11 +5948,11 @@
       <w:spacing w:after="0"/>
     </w:pPr>
   </w:style>
-  <w:style w:type="paragraph" w:styleId="Heading1">
+  <w:style w:type="paragraph" w:styleId="Titre1">
     <w:name w:val="heading 1"/>
-    <w:basedOn w:val="Title"/>
+    <w:basedOn w:val="Titre"/>
     <w:next w:val="Normal"/>
-    <w:link w:val="Heading1Char"/>
+    <w:link w:val="Titre1Car"/>
     <w:uiPriority w:val="9"/>
     <w:qFormat/>
     <w:rsid w:val="0052535C"/>
@@ -5736,11 +5960,11 @@
       <w:outlineLvl w:val="0"/>
     </w:pPr>
   </w:style>
-  <w:style w:type="paragraph" w:styleId="Heading2">
+  <w:style w:type="paragraph" w:styleId="Titre2">
     <w:name w:val="heading 2"/>
     <w:basedOn w:val="Normal"/>
     <w:next w:val="Normal"/>
-    <w:link w:val="Heading2Char"/>
+    <w:link w:val="Titre2Car"/>
     <w:uiPriority w:val="9"/>
     <w:unhideWhenUsed/>
     <w:qFormat/>
@@ -5760,13 +5984,13 @@
       <w:u w:val="single"/>
     </w:rPr>
   </w:style>
-  <w:style w:type="character" w:default="1" w:styleId="DefaultParagraphFont">
+  <w:style w:type="character" w:default="1" w:styleId="Policepardfaut">
     <w:name w:val="Default Paragraph Font"/>
     <w:uiPriority w:val="1"/>
     <w:semiHidden/>
     <w:unhideWhenUsed/>
   </w:style>
-  <w:style w:type="table" w:default="1" w:styleId="TableNormal">
+  <w:style w:type="table" w:default="1" w:styleId="TableauNormal">
     <w:name w:val="Normal Table"/>
     <w:uiPriority w:val="99"/>
     <w:semiHidden/>
@@ -5781,17 +6005,17 @@
       </w:tblCellMar>
     </w:tblPr>
   </w:style>
-  <w:style w:type="numbering" w:default="1" w:styleId="NoList">
+  <w:style w:type="numbering" w:default="1" w:styleId="Aucuneliste">
     <w:name w:val="No List"/>
     <w:uiPriority w:val="99"/>
     <w:semiHidden/>
     <w:unhideWhenUsed/>
   </w:style>
-  <w:style w:type="paragraph" w:styleId="Title">
+  <w:style w:type="paragraph" w:styleId="Titre">
     <w:name w:val="Title"/>
     <w:basedOn w:val="Normal"/>
     <w:next w:val="Normal"/>
-    <w:link w:val="TitleChar"/>
+    <w:link w:val="TitreCar"/>
     <w:uiPriority w:val="10"/>
     <w:qFormat/>
     <w:rsid w:val="00AE5023"/>
@@ -5808,10 +6032,10 @@
       <w:szCs w:val="56"/>
     </w:rPr>
   </w:style>
-  <w:style w:type="character" w:customStyle="1" w:styleId="TitleChar">
-    <w:name w:val="Title Char"/>
-    <w:basedOn w:val="DefaultParagraphFont"/>
-    <w:link w:val="Title"/>
+  <w:style w:type="character" w:customStyle="1" w:styleId="TitreCar">
+    <w:name w:val="Titre Car"/>
+    <w:basedOn w:val="Policepardfaut"/>
+    <w:link w:val="Titre"/>
     <w:uiPriority w:val="10"/>
     <w:rsid w:val="00AE5023"/>
     <w:rPr>
@@ -5822,11 +6046,11 @@
       <w:szCs w:val="56"/>
     </w:rPr>
   </w:style>
-  <w:style w:type="paragraph" w:styleId="Subtitle">
+  <w:style w:type="paragraph" w:styleId="Sous-titre">
     <w:name w:val="Subtitle"/>
     <w:basedOn w:val="Normal"/>
     <w:next w:val="Normal"/>
-    <w:link w:val="SubtitleChar"/>
+    <w:link w:val="Sous-titreCar"/>
     <w:uiPriority w:val="11"/>
     <w:qFormat/>
     <w:rsid w:val="00AE5023"/>
@@ -5842,10 +6066,10 @@
       <w:spacing w:val="15"/>
     </w:rPr>
   </w:style>
-  <w:style w:type="character" w:customStyle="1" w:styleId="SubtitleChar">
-    <w:name w:val="Subtitle Char"/>
-    <w:basedOn w:val="DefaultParagraphFont"/>
-    <w:link w:val="Subtitle"/>
+  <w:style w:type="character" w:customStyle="1" w:styleId="Sous-titreCar">
+    <w:name w:val="Sous-titre Car"/>
+    <w:basedOn w:val="Policepardfaut"/>
+    <w:link w:val="Sous-titre"/>
     <w:uiPriority w:val="11"/>
     <w:rsid w:val="00AE5023"/>
     <w:rPr>
@@ -5854,10 +6078,10 @@
       <w:spacing w:val="15"/>
     </w:rPr>
   </w:style>
-  <w:style w:type="character" w:customStyle="1" w:styleId="Heading1Char">
-    <w:name w:val="Heading 1 Char"/>
-    <w:basedOn w:val="DefaultParagraphFont"/>
-    <w:link w:val="Heading1"/>
+  <w:style w:type="character" w:customStyle="1" w:styleId="Titre1Car">
+    <w:name w:val="Titre 1 Car"/>
+    <w:basedOn w:val="Policepardfaut"/>
+    <w:link w:val="Titre1"/>
     <w:uiPriority w:val="9"/>
     <w:rsid w:val="0052535C"/>
     <w:rPr>
@@ -5868,9 +6092,9 @@
       <w:szCs w:val="56"/>
     </w:rPr>
   </w:style>
-  <w:style w:type="character" w:styleId="Hyperlink">
+  <w:style w:type="character" w:styleId="Lienhypertexte">
     <w:name w:val="Hyperlink"/>
-    <w:basedOn w:val="DefaultParagraphFont"/>
+    <w:basedOn w:val="Policepardfaut"/>
     <w:uiPriority w:val="99"/>
     <w:unhideWhenUsed/>
     <w:rsid w:val="0079323C"/>
@@ -5879,9 +6103,9 @@
       <w:u w:val="single"/>
     </w:rPr>
   </w:style>
-  <w:style w:type="character" w:styleId="FollowedHyperlink">
+  <w:style w:type="character" w:styleId="Lienhypertextesuivivisit">
     <w:name w:val="FollowedHyperlink"/>
-    <w:basedOn w:val="DefaultParagraphFont"/>
+    <w:basedOn w:val="Policepardfaut"/>
     <w:uiPriority w:val="99"/>
     <w:semiHidden/>
     <w:unhideWhenUsed/>
@@ -5891,11 +6115,11 @@
       <w:u w:val="single"/>
     </w:rPr>
   </w:style>
-  <w:style w:type="paragraph" w:styleId="Quote">
+  <w:style w:type="paragraph" w:styleId="Citation">
     <w:name w:val="Quote"/>
     <w:basedOn w:val="Normal"/>
     <w:next w:val="Normal"/>
-    <w:link w:val="QuoteChar"/>
+    <w:link w:val="CitationCar"/>
     <w:uiPriority w:val="29"/>
     <w:qFormat/>
     <w:rsid w:val="0079323C"/>
@@ -5910,10 +6134,10 @@
       <w:color w:val="404040" w:themeColor="text1" w:themeTint="BF"/>
     </w:rPr>
   </w:style>
-  <w:style w:type="character" w:customStyle="1" w:styleId="QuoteChar">
-    <w:name w:val="Quote Char"/>
-    <w:basedOn w:val="DefaultParagraphFont"/>
-    <w:link w:val="Quote"/>
+  <w:style w:type="character" w:customStyle="1" w:styleId="CitationCar">
+    <w:name w:val="Citation Car"/>
+    <w:basedOn w:val="Policepardfaut"/>
+    <w:link w:val="Citation"/>
     <w:uiPriority w:val="29"/>
     <w:rsid w:val="0079323C"/>
     <w:rPr>
@@ -5922,7 +6146,7 @@
       <w:color w:val="404040" w:themeColor="text1" w:themeTint="BF"/>
     </w:rPr>
   </w:style>
-  <w:style w:type="paragraph" w:styleId="ListParagraph">
+  <w:style w:type="paragraph" w:styleId="Paragraphedeliste">
     <w:name w:val="List Paragraph"/>
     <w:basedOn w:val="Normal"/>
     <w:uiPriority w:val="34"/>
@@ -5933,9 +6157,9 @@
       <w:contextualSpacing/>
     </w:pPr>
   </w:style>
-  <w:style w:type="character" w:styleId="PlaceholderText">
+  <w:style w:type="character" w:styleId="Textedelespacerserv">
     <w:name w:val="Placeholder Text"/>
-    <w:basedOn w:val="DefaultParagraphFont"/>
+    <w:basedOn w:val="Policepardfaut"/>
     <w:uiPriority w:val="99"/>
     <w:semiHidden/>
     <w:rsid w:val="00A1108D"/>
@@ -5943,9 +6167,9 @@
       <w:color w:val="808080"/>
     </w:rPr>
   </w:style>
-  <w:style w:type="character" w:styleId="SubtleEmphasis">
+  <w:style w:type="character" w:styleId="Accentuationlgre">
     <w:name w:val="Subtle Emphasis"/>
-    <w:basedOn w:val="DefaultParagraphFont"/>
+    <w:basedOn w:val="Policepardfaut"/>
     <w:uiPriority w:val="19"/>
     <w:qFormat/>
     <w:rsid w:val="008B5601"/>
@@ -5955,9 +6179,9 @@
       <w:color w:val="404040" w:themeColor="text1" w:themeTint="BF"/>
     </w:rPr>
   </w:style>
-  <w:style w:type="table" w:styleId="TableGrid">
+  <w:style w:type="table" w:styleId="Grilledutableau">
     <w:name w:val="Table Grid"/>
-    <w:basedOn w:val="TableNormal"/>
+    <w:basedOn w:val="TableauNormal"/>
     <w:uiPriority w:val="39"/>
     <w:rsid w:val="008B5601"/>
     <w:pPr>
@@ -5974,10 +6198,10 @@
       </w:tblBorders>
     </w:tblPr>
   </w:style>
-  <w:style w:type="character" w:customStyle="1" w:styleId="Heading2Char">
-    <w:name w:val="Heading 2 Char"/>
-    <w:basedOn w:val="DefaultParagraphFont"/>
-    <w:link w:val="Heading2"/>
+  <w:style w:type="character" w:customStyle="1" w:styleId="Titre2Car">
+    <w:name w:val="Titre 2 Car"/>
+    <w:basedOn w:val="Policepardfaut"/>
+    <w:link w:val="Titre2"/>
     <w:uiPriority w:val="9"/>
     <w:rsid w:val="0052535C"/>
     <w:rPr>
@@ -5988,10 +6212,10 @@
       <w:u w:val="single"/>
     </w:rPr>
   </w:style>
-  <w:style w:type="paragraph" w:styleId="Header">
+  <w:style w:type="paragraph" w:styleId="En-tte">
     <w:name w:val="header"/>
     <w:basedOn w:val="Normal"/>
-    <w:link w:val="HeaderChar"/>
+    <w:link w:val="En-tteCar"/>
     <w:uiPriority w:val="99"/>
     <w:unhideWhenUsed/>
     <w:rsid w:val="004315C1"/>
@@ -6003,17 +6227,17 @@
       <w:spacing w:line="240" w:lineRule="auto"/>
     </w:pPr>
   </w:style>
-  <w:style w:type="character" w:customStyle="1" w:styleId="HeaderChar">
-    <w:name w:val="Header Char"/>
-    <w:basedOn w:val="DefaultParagraphFont"/>
-    <w:link w:val="Header"/>
+  <w:style w:type="character" w:customStyle="1" w:styleId="En-tteCar">
+    <w:name w:val="En-tête Car"/>
+    <w:basedOn w:val="Policepardfaut"/>
+    <w:link w:val="En-tte"/>
     <w:uiPriority w:val="99"/>
     <w:rsid w:val="004315C1"/>
   </w:style>
-  <w:style w:type="paragraph" w:styleId="Footer">
+  <w:style w:type="paragraph" w:styleId="Pieddepage">
     <w:name w:val="footer"/>
     <w:basedOn w:val="Normal"/>
-    <w:link w:val="FooterChar"/>
+    <w:link w:val="PieddepageCar"/>
     <w:uiPriority w:val="99"/>
     <w:unhideWhenUsed/>
     <w:rsid w:val="004315C1"/>
@@ -6025,16 +6249,16 @@
       <w:spacing w:line="240" w:lineRule="auto"/>
     </w:pPr>
   </w:style>
-  <w:style w:type="character" w:customStyle="1" w:styleId="FooterChar">
-    <w:name w:val="Footer Char"/>
-    <w:basedOn w:val="DefaultParagraphFont"/>
-    <w:link w:val="Footer"/>
+  <w:style w:type="character" w:customStyle="1" w:styleId="PieddepageCar">
+    <w:name w:val="Pied de page Car"/>
+    <w:basedOn w:val="Policepardfaut"/>
+    <w:link w:val="Pieddepage"/>
     <w:uiPriority w:val="99"/>
     <w:rsid w:val="004315C1"/>
   </w:style>
-  <w:style w:type="paragraph" w:styleId="TOCHeading">
+  <w:style w:type="paragraph" w:styleId="En-ttedetabledesmatires">
     <w:name w:val="TOC Heading"/>
-    <w:basedOn w:val="Heading1"/>
+    <w:basedOn w:val="Titre1"/>
     <w:next w:val="Normal"/>
     <w:uiPriority w:val="39"/>
     <w:unhideWhenUsed/>
@@ -6048,7 +6272,7 @@
       <w:lang w:eastAsia="fr-FR"/>
     </w:rPr>
   </w:style>
-  <w:style w:type="paragraph" w:styleId="TOC1">
+  <w:style w:type="paragraph" w:styleId="TM1">
     <w:name w:val="toc 1"/>
     <w:basedOn w:val="Normal"/>
     <w:next w:val="Normal"/>
@@ -6060,7 +6284,7 @@
       <w:spacing w:after="100"/>
     </w:pPr>
   </w:style>
-  <w:style w:type="paragraph" w:styleId="TOC2">
+  <w:style w:type="paragraph" w:styleId="TM2">
     <w:name w:val="toc 2"/>
     <w:basedOn w:val="Normal"/>
     <w:next w:val="Normal"/>
@@ -6073,7 +6297,7 @@
       <w:ind w:left="220"/>
     </w:pPr>
   </w:style>
-  <w:style w:type="paragraph" w:styleId="TOC3">
+  <w:style w:type="paragraph" w:styleId="TM3">
     <w:name w:val="toc 3"/>
     <w:basedOn w:val="Normal"/>
     <w:next w:val="Normal"/>
@@ -7981,12 +8205,12 @@
     <dgm:cxn modelId="{EE3D4246-3608-438E-901C-67B58A6F22FA}" type="presOf" srcId="{3C239040-3EE4-4DA8-9B75-F25D8E7E076A}" destId="{43E003D5-232D-479E-95FC-79D1C7B524AF}" srcOrd="1" destOrd="0" presId="urn:microsoft.com/office/officeart/2005/8/layout/orgChart1"/>
     <dgm:cxn modelId="{45265746-07FC-4AF9-AC1C-97D25D4BFBAF}" type="presOf" srcId="{D5AD1CFD-E2D3-4DF0-AA72-20507DAE0AD9}" destId="{EA14FB1E-D331-46BB-BD72-9B612F6E9EFD}" srcOrd="0" destOrd="0" presId="urn:microsoft.com/office/officeart/2005/8/layout/orgChart1"/>
     <dgm:cxn modelId="{2F722749-E7B9-433C-95AF-5797F51EC957}" type="presOf" srcId="{E4A7EFAA-6093-430E-9197-70EC965ECA8A}" destId="{2E5901A2-0892-4D3C-BAD7-EE5BC4BB3457}" srcOrd="1" destOrd="0" presId="urn:microsoft.com/office/officeart/2005/8/layout/orgChart1"/>
+    <dgm:cxn modelId="{531F0A52-78DB-4D1B-88DE-71FE313FEB04}" srcId="{DB251239-1853-4602-BEAD-5D06BBACB03A}" destId="{5C2AB707-3EB4-4B9A-ADFE-600D681E7ACD}" srcOrd="0" destOrd="0" parTransId="{20EAB77D-FDDB-4E91-8510-11388F4AEA9A}" sibTransId="{20371E3F-A84A-40EC-A501-2A04EDFE4115}"/>
+    <dgm:cxn modelId="{B7721157-40B3-4850-A174-F88CDB7BCA47}" type="presOf" srcId="{E2CD6552-B3EC-4C01-8A48-A303EEC1B8CC}" destId="{2CD5C610-020E-41EA-93F9-51E9151B1E6D}" srcOrd="0" destOrd="0" presId="urn:microsoft.com/office/officeart/2005/8/layout/orgChart1"/>
+    <dgm:cxn modelId="{DA77BC57-9EC4-4149-8A8D-4FCE23FF4C8C}" srcId="{5C511128-08B1-4B15-AF53-BF4856934FE0}" destId="{EAA016F8-3895-4C66-AC1A-31965E8D7B6D}" srcOrd="0" destOrd="0" parTransId="{E6387605-D7F8-459B-AE41-66E9F0BDC822}" sibTransId="{7B602A3C-A3F7-4BDB-86FE-949AD061FA96}"/>
     <dgm:cxn modelId="{4AC75469-D6F3-453A-A763-EC2CE1ED7408}" type="presOf" srcId="{5882D92E-EE80-4340-9079-2D57B288A32E}" destId="{24F9C30E-0BAE-43ED-A8F3-9DBAB3C4A75E}" srcOrd="0" destOrd="0" presId="urn:microsoft.com/office/officeart/2005/8/layout/orgChart1"/>
-    <dgm:cxn modelId="{531F0A52-78DB-4D1B-88DE-71FE313FEB04}" srcId="{DB251239-1853-4602-BEAD-5D06BBACB03A}" destId="{5C2AB707-3EB4-4B9A-ADFE-600D681E7ACD}" srcOrd="0" destOrd="0" parTransId="{20EAB77D-FDDB-4E91-8510-11388F4AEA9A}" sibTransId="{20371E3F-A84A-40EC-A501-2A04EDFE4115}"/>
     <dgm:cxn modelId="{5CEBBB73-9F8C-4F0A-8BBD-665CEC10247E}" type="presOf" srcId="{0EEADAB8-7835-493E-823C-BCC478F9404E}" destId="{3441A29F-36D9-4999-A90C-2D29FE80DA7A}" srcOrd="0" destOrd="0" presId="urn:microsoft.com/office/officeart/2005/8/layout/orgChart1"/>
     <dgm:cxn modelId="{2D429874-040A-4C56-8570-EAAC05755EAF}" srcId="{D5AD1CFD-E2D3-4DF0-AA72-20507DAE0AD9}" destId="{5882D92E-EE80-4340-9079-2D57B288A32E}" srcOrd="1" destOrd="0" parTransId="{348E6B01-DAD0-4E81-B15B-DEC59F9FB637}" sibTransId="{D289A8A3-37A2-47B5-816E-DB886EC159BA}"/>
-    <dgm:cxn modelId="{B7721157-40B3-4850-A174-F88CDB7BCA47}" type="presOf" srcId="{E2CD6552-B3EC-4C01-8A48-A303EEC1B8CC}" destId="{2CD5C610-020E-41EA-93F9-51E9151B1E6D}" srcOrd="0" destOrd="0" presId="urn:microsoft.com/office/officeart/2005/8/layout/orgChart1"/>
-    <dgm:cxn modelId="{DA77BC57-9EC4-4149-8A8D-4FCE23FF4C8C}" srcId="{5C511128-08B1-4B15-AF53-BF4856934FE0}" destId="{EAA016F8-3895-4C66-AC1A-31965E8D7B6D}" srcOrd="0" destOrd="0" parTransId="{E6387605-D7F8-459B-AE41-66E9F0BDC822}" sibTransId="{7B602A3C-A3F7-4BDB-86FE-949AD061FA96}"/>
     <dgm:cxn modelId="{FEBFFD7A-5827-44A4-8A80-8ECCB3332B81}" type="presOf" srcId="{26E5D16E-31C1-4E6A-A16B-375CEB9B9282}" destId="{D6BBFEA9-F139-4AB7-81A3-A9B7489D81D1}" srcOrd="1" destOrd="0" presId="urn:microsoft.com/office/officeart/2005/8/layout/orgChart1"/>
     <dgm:cxn modelId="{32E0D584-94C3-4056-A40F-E3D2D6640D71}" srcId="{EC6C455C-4E8B-4D66-AF4E-DED2DA0DB564}" destId="{0732CD04-265D-4F80-B8D1-44AD45ED0F6A}" srcOrd="0" destOrd="0" parTransId="{7680412A-35B6-4587-937D-F4BED2491A5E}" sibTransId="{41243E55-9405-4862-AEAF-266F9E7C9470}"/>
     <dgm:cxn modelId="{F4DCB888-828F-49D1-A27F-F6383D42DA16}" type="presOf" srcId="{63F1FCDD-9E0C-42F0-9434-653940820F39}" destId="{3A122A51-AA4D-420C-B553-67D1EC256AEB}" srcOrd="1" destOrd="0" presId="urn:microsoft.com/office/officeart/2005/8/layout/orgChart1"/>
@@ -12574,7 +12798,7 @@
 </file>
 
 <file path=customXml/itemProps1.xml><?xml version="1.0" encoding="utf-8"?>
-<ds:datastoreItem xmlns:ds="http://schemas.openxmlformats.org/officeDocument/2006/customXml" ds:itemID="{945214C6-A217-4124-AE87-63100880FC0A}">
+<ds:datastoreItem xmlns:ds="http://schemas.openxmlformats.org/officeDocument/2006/customXml" ds:itemID="{BF3E0A23-D4DE-4B47-9A3F-E90406E3FCDA}">
   <ds:schemaRefs>
     <ds:schemaRef ds:uri="http://schemas.openxmlformats.org/officeDocument/2006/bibliography"/>
   </ds:schemaRefs>

</xml_diff>